<commit_message>
Slight update to the official version and fixed a few typos
</commit_message>
<xml_diff>
--- a/internship/statement/internship_statement.docx
+++ b/internship/statement/internship_statement.docx
@@ -1,6 +1,6 @@
 
 <file path=word/document.xml><?xml version="1.0" encoding="utf-8"?>
-<w:document xmlns:wpc="http://schemas.microsoft.com/office/word/2010/wordprocessingCanvas" xmlns:mc="http://schemas.openxmlformats.org/markup-compatibility/2006" xmlns:o="urn:schemas-microsoft-com:office:office" xmlns:r="http://schemas.openxmlformats.org/officeDocument/2006/relationships" xmlns:m="http://schemas.openxmlformats.org/officeDocument/2006/math" xmlns:v="urn:schemas-microsoft-com:vml" xmlns:wp14="http://schemas.microsoft.com/office/word/2010/wordprocessingDrawing" xmlns:wp="http://schemas.openxmlformats.org/drawingml/2006/wordprocessingDrawing" xmlns:w10="urn:schemas-microsoft-com:office:word" xmlns:w="http://schemas.openxmlformats.org/wordprocessingml/2006/main" xmlns:w14="http://schemas.microsoft.com/office/word/2010/wordml" xmlns:wpg="http://schemas.microsoft.com/office/word/2010/wordprocessingGroup" xmlns:wpi="http://schemas.microsoft.com/office/word/2010/wordprocessingInk" xmlns:wne="http://schemas.microsoft.com/office/word/2006/wordml" xmlns:wps="http://schemas.microsoft.com/office/word/2010/wordprocessingShape" mc:Ignorable="w14 wp14">
+<w:document xmlns:wpc="http://schemas.microsoft.com/office/word/2010/wordprocessingCanvas" xmlns:cx="http://schemas.microsoft.com/office/drawing/2014/chartex" xmlns:cx1="http://schemas.microsoft.com/office/drawing/2015/9/8/chartex" xmlns:cx2="http://schemas.microsoft.com/office/drawing/2015/10/21/chartex" xmlns:cx3="http://schemas.microsoft.com/office/drawing/2016/5/9/chartex" xmlns:cx4="http://schemas.microsoft.com/office/drawing/2016/5/10/chartex" xmlns:cx5="http://schemas.microsoft.com/office/drawing/2016/5/11/chartex" xmlns:cx6="http://schemas.microsoft.com/office/drawing/2016/5/12/chartex" xmlns:cx7="http://schemas.microsoft.com/office/drawing/2016/5/13/chartex" xmlns:cx8="http://schemas.microsoft.com/office/drawing/2016/5/14/chartex" xmlns:mc="http://schemas.openxmlformats.org/markup-compatibility/2006" xmlns:aink="http://schemas.microsoft.com/office/drawing/2016/ink" xmlns:am3d="http://schemas.microsoft.com/office/drawing/2017/model3d" xmlns:o="urn:schemas-microsoft-com:office:office" xmlns:r="http://schemas.openxmlformats.org/officeDocument/2006/relationships" xmlns:m="http://schemas.openxmlformats.org/officeDocument/2006/math" xmlns:v="urn:schemas-microsoft-com:vml" xmlns:wp14="http://schemas.microsoft.com/office/word/2010/wordprocessingDrawing" xmlns:wp="http://schemas.openxmlformats.org/drawingml/2006/wordprocessingDrawing" xmlns:w10="urn:schemas-microsoft-com:office:word" xmlns:w="http://schemas.openxmlformats.org/wordprocessingml/2006/main" xmlns:w14="http://schemas.microsoft.com/office/word/2010/wordml" xmlns:w15="http://schemas.microsoft.com/office/word/2012/wordml" xmlns:w16cex="http://schemas.microsoft.com/office/word/2018/wordml/cex" xmlns:w16cid="http://schemas.microsoft.com/office/word/2016/wordml/cid" xmlns:w16="http://schemas.microsoft.com/office/word/2018/wordml" xmlns:w16se="http://schemas.microsoft.com/office/word/2015/wordml/symex" xmlns:wpg="http://schemas.microsoft.com/office/word/2010/wordprocessingGroup" xmlns:wpi="http://schemas.microsoft.com/office/word/2010/wordprocessingInk" xmlns:wne="http://schemas.microsoft.com/office/word/2006/wordml" xmlns:wps="http://schemas.microsoft.com/office/word/2010/wordprocessingShape" mc:Ignorable="w14 w15 w16se w16cid w16 w16cex wp14">
   <w:body>
     <w:p>
       <w:pPr>
@@ -15,6 +15,7 @@
           <w:lang w:val="bg-BG"/>
         </w:rPr>
       </w:pPr>
+      <w:proofErr w:type="spellStart"/>
       <w:r>
         <w:rPr>
           <w:rFonts w:ascii="Times New Roman" w:eastAsia="Times New Roman" w:hAnsi="Times New Roman" w:cs="Times New Roman"/>
@@ -22,8 +23,9 @@
           <w:sz w:val="28"/>
           <w:szCs w:val="28"/>
         </w:rPr>
-        <w:t>Задача C</w:t>
-      </w:r>
+        <w:t>Задача</w:t>
+      </w:r>
+      <w:proofErr w:type="spellEnd"/>
       <w:r>
         <w:rPr>
           <w:rFonts w:ascii="Times New Roman" w:eastAsia="Times New Roman" w:hAnsi="Times New Roman" w:cs="Times New Roman"/>
@@ -31,7 +33,17 @@
           <w:sz w:val="28"/>
           <w:szCs w:val="28"/>
         </w:rPr>
-        <w:t>…</w:t>
+        <w:t xml:space="preserve"> C</w:t>
+      </w:r>
+      <w:r>
+        <w:rPr>
+          <w:rFonts w:ascii="Times New Roman" w:eastAsia="Times New Roman" w:hAnsi="Times New Roman" w:cs="Times New Roman"/>
+          <w:b/>
+          <w:sz w:val="28"/>
+          <w:szCs w:val="28"/>
+          <w:lang w:val="bg-BG"/>
+        </w:rPr>
+        <w:t>К3.</w:t>
       </w:r>
       <w:r>
         <w:rPr>
@@ -64,6 +76,7 @@
           <w:lang w:val="bg-BG"/>
         </w:rPr>
       </w:pPr>
+      <w:proofErr w:type="spellStart"/>
       <w:r>
         <w:rPr>
           <w:rFonts w:ascii="Times New Roman" w:eastAsia="Times New Roman" w:hAnsi="Times New Roman" w:cs="Times New Roman"/>
@@ -71,7 +84,17 @@
           <w:sz w:val="24"/>
           <w:szCs w:val="24"/>
         </w:rPr>
-        <w:t xml:space="preserve">Автор: </w:t>
+        <w:t>Автор</w:t>
+      </w:r>
+      <w:proofErr w:type="spellEnd"/>
+      <w:r>
+        <w:rPr>
+          <w:rFonts w:ascii="Times New Roman" w:eastAsia="Times New Roman" w:hAnsi="Times New Roman" w:cs="Times New Roman"/>
+          <w:b/>
+          <w:sz w:val="24"/>
+          <w:szCs w:val="24"/>
+        </w:rPr>
+        <w:t xml:space="preserve">: </w:t>
       </w:r>
       <w:r>
         <w:rPr>
@@ -153,13 +176,23 @@
         </w:rPr>
         <w:t xml:space="preserve"> (включително). За жалост квартирата, която си намерил (тъй като не е от столицата), нямала </w:t>
       </w:r>
-      <w:r>
-        <w:rPr>
-          <w:rFonts w:ascii="Times New Roman" w:eastAsiaTheme="minorEastAsia" w:hAnsi="Times New Roman" w:cs="Times New Roman"/>
-          <w:sz w:val="24"/>
-          <w:szCs w:val="24"/>
-        </w:rPr>
-        <w:t xml:space="preserve">WiFi. </w:t>
+      <w:proofErr w:type="spellStart"/>
+      <w:r>
+        <w:rPr>
+          <w:rFonts w:ascii="Times New Roman" w:eastAsiaTheme="minorEastAsia" w:hAnsi="Times New Roman" w:cs="Times New Roman"/>
+          <w:sz w:val="24"/>
+          <w:szCs w:val="24"/>
+        </w:rPr>
+        <w:t>WiFi</w:t>
+      </w:r>
+      <w:proofErr w:type="spellEnd"/>
+      <w:r>
+        <w:rPr>
+          <w:rFonts w:ascii="Times New Roman" w:eastAsiaTheme="minorEastAsia" w:hAnsi="Times New Roman" w:cs="Times New Roman"/>
+          <w:sz w:val="24"/>
+          <w:szCs w:val="24"/>
+        </w:rPr>
+        <w:t xml:space="preserve">. </w:t>
       </w:r>
       <w:r>
         <w:rPr>
@@ -176,8 +209,18 @@
           <w:sz w:val="24"/>
           <w:szCs w:val="24"/>
         </w:rPr>
-        <w:t>N-tel</w:t>
-      </w:r>
+        <w:t>N-</w:t>
+      </w:r>
+      <w:proofErr w:type="spellStart"/>
+      <w:r>
+        <w:rPr>
+          <w:rFonts w:ascii="Times New Roman" w:eastAsiaTheme="minorEastAsia" w:hAnsi="Times New Roman" w:cs="Times New Roman"/>
+          <w:sz w:val="24"/>
+          <w:szCs w:val="24"/>
+        </w:rPr>
+        <w:t>tel</w:t>
+      </w:r>
+      <w:proofErr w:type="spellEnd"/>
       <w:r>
         <w:rPr>
           <w:rFonts w:ascii="Times New Roman" w:eastAsiaTheme="minorEastAsia" w:hAnsi="Times New Roman" w:cs="Times New Roman"/>
@@ -643,7 +686,25 @@
           <w:sz w:val="24"/>
           <w:szCs w:val="24"/>
         </w:rPr>
-        <w:t xml:space="preserve">N-tel </w:t>
+        <w:t>N-</w:t>
+      </w:r>
+      <w:proofErr w:type="spellStart"/>
+      <w:r>
+        <w:rPr>
+          <w:rFonts w:ascii="Times New Roman" w:eastAsiaTheme="minorEastAsia" w:hAnsi="Times New Roman" w:cs="Times New Roman"/>
+          <w:sz w:val="24"/>
+          <w:szCs w:val="24"/>
+        </w:rPr>
+        <w:t>tel</w:t>
+      </w:r>
+      <w:proofErr w:type="spellEnd"/>
+      <w:r>
+        <w:rPr>
+          <w:rFonts w:ascii="Times New Roman" w:eastAsiaTheme="minorEastAsia" w:hAnsi="Times New Roman" w:cs="Times New Roman"/>
+          <w:sz w:val="24"/>
+          <w:szCs w:val="24"/>
+        </w:rPr>
+        <w:t xml:space="preserve"> </w:t>
       </w:r>
       <w:r>
         <w:rPr>
@@ -1051,7 +1112,27 @@
           <w:szCs w:val="24"/>
           <w:lang w:val="bg-BG"/>
         </w:rPr>
-        <w:t xml:space="preserve"> – началния месец, крайния месец и цената на </w:t>
+        <w:t xml:space="preserve"> – началния месец, кр</w:t>
+      </w:r>
+      <w:proofErr w:type="spellStart"/>
+      <w:r>
+        <w:rPr>
+          <w:rFonts w:ascii="Times New Roman" w:eastAsiaTheme="minorEastAsia" w:hAnsi="Times New Roman" w:cs="Times New Roman"/>
+          <w:sz w:val="24"/>
+          <w:szCs w:val="24"/>
+          <w:lang w:val="bg-BG"/>
+        </w:rPr>
+        <w:t>айния</w:t>
+      </w:r>
+      <w:proofErr w:type="spellEnd"/>
+      <w:r>
+        <w:rPr>
+          <w:rFonts w:ascii="Times New Roman" w:eastAsiaTheme="minorEastAsia" w:hAnsi="Times New Roman" w:cs="Times New Roman"/>
+          <w:sz w:val="24"/>
+          <w:szCs w:val="24"/>
+          <w:lang w:val="bg-BG"/>
+        </w:rPr>
+        <w:t xml:space="preserve"> месец и цената на </w:t>
       </w:r>
       <m:oMath>
         <m:r>
@@ -2150,8 +2231,6 @@
         </w:rPr>
         <w:t>20</w:t>
       </w:r>
-      <w:bookmarkStart w:id="0" w:name="_GoBack"/>
-      <w:bookmarkEnd w:id="0"/>
       <w:r>
         <w:rPr>
           <w:rFonts w:ascii="Times New Roman" w:hAnsi="Times New Roman" w:cs="Times New Roman"/>
@@ -2246,7 +2325,7 @@
     </w:p>
     <w:tbl>
       <w:tblPr>
-        <w:tblStyle w:val="TableGrid"/>
+        <w:tblStyle w:val="a5"/>
         <w:tblW w:w="0" w:type="auto"/>
         <w:tblInd w:w="596" w:type="dxa"/>
         <w:tblLook w:val="04A0" w:firstRow="1" w:lastRow="0" w:firstColumn="1" w:lastColumn="0" w:noHBand="0" w:noVBand="1"/>
@@ -2513,14 +2592,45 @@
         </w:rPr>
         <w:br/>
       </w:r>
-      <w:r>
-        <w:rPr>
-          <w:rFonts w:ascii="Times New Roman" w:hAnsi="Times New Roman" w:cs="Times New Roman"/>
-          <w:b/>
-          <w:sz w:val="24"/>
-          <w:szCs w:val="24"/>
-        </w:rPr>
-        <w:t xml:space="preserve">Обяснение на </w:t>
+      <w:proofErr w:type="spellStart"/>
+      <w:r>
+        <w:rPr>
+          <w:rFonts w:ascii="Times New Roman" w:hAnsi="Times New Roman" w:cs="Times New Roman"/>
+          <w:b/>
+          <w:sz w:val="24"/>
+          <w:szCs w:val="24"/>
+        </w:rPr>
+        <w:t>Обяснение</w:t>
+      </w:r>
+      <w:proofErr w:type="spellEnd"/>
+      <w:r>
+        <w:rPr>
+          <w:rFonts w:ascii="Times New Roman" w:hAnsi="Times New Roman" w:cs="Times New Roman"/>
+          <w:b/>
+          <w:sz w:val="24"/>
+          <w:szCs w:val="24"/>
+        </w:rPr>
+        <w:t xml:space="preserve"> </w:t>
+      </w:r>
+      <w:proofErr w:type="spellStart"/>
+      <w:r>
+        <w:rPr>
+          <w:rFonts w:ascii="Times New Roman" w:hAnsi="Times New Roman" w:cs="Times New Roman"/>
+          <w:b/>
+          <w:sz w:val="24"/>
+          <w:szCs w:val="24"/>
+        </w:rPr>
+        <w:t>на</w:t>
+      </w:r>
+      <w:proofErr w:type="spellEnd"/>
+      <w:r>
+        <w:rPr>
+          <w:rFonts w:ascii="Times New Roman" w:hAnsi="Times New Roman" w:cs="Times New Roman"/>
+          <w:b/>
+          <w:sz w:val="24"/>
+          <w:szCs w:val="24"/>
+        </w:rPr>
+        <w:t xml:space="preserve"> </w:t>
       </w:r>
       <w:r>
         <w:rPr>
@@ -2574,7 +2684,7 @@
       </w:r>
     </w:p>
     <w:sectPr>
-      <w:headerReference w:type="default" r:id="rId9"/>
+      <w:headerReference w:type="default" r:id="rId8"/>
       <w:pgSz w:w="12240" w:h="15840"/>
       <w:pgMar w:top="1440" w:right="1440" w:bottom="1440" w:left="1440" w:header="720" w:footer="720" w:gutter="0"/>
       <w:cols w:space="720"/>
@@ -2585,7 +2695,7 @@
 </file>
 
 <file path=word/endnotes.xml><?xml version="1.0" encoding="utf-8"?>
-<w:endnotes xmlns:wpc="http://schemas.microsoft.com/office/word/2010/wordprocessingCanvas" xmlns:mc="http://schemas.openxmlformats.org/markup-compatibility/2006" xmlns:o="urn:schemas-microsoft-com:office:office" xmlns:r="http://schemas.openxmlformats.org/officeDocument/2006/relationships" xmlns:m="http://schemas.openxmlformats.org/officeDocument/2006/math" xmlns:v="urn:schemas-microsoft-com:vml" xmlns:wp14="http://schemas.microsoft.com/office/word/2010/wordprocessingDrawing" xmlns:wp="http://schemas.openxmlformats.org/drawingml/2006/wordprocessingDrawing" xmlns:w10="urn:schemas-microsoft-com:office:word" xmlns:w="http://schemas.openxmlformats.org/wordprocessingml/2006/main" xmlns:w14="http://schemas.microsoft.com/office/word/2010/wordml" xmlns:wpg="http://schemas.microsoft.com/office/word/2010/wordprocessingGroup" xmlns:wpi="http://schemas.microsoft.com/office/word/2010/wordprocessingInk" xmlns:wne="http://schemas.microsoft.com/office/word/2006/wordml" xmlns:wps="http://schemas.microsoft.com/office/word/2010/wordprocessingShape" mc:Ignorable="w14 wp14">
+<w:endnotes xmlns:wpc="http://schemas.microsoft.com/office/word/2010/wordprocessingCanvas" xmlns:cx="http://schemas.microsoft.com/office/drawing/2014/chartex" xmlns:cx1="http://schemas.microsoft.com/office/drawing/2015/9/8/chartex" xmlns:cx2="http://schemas.microsoft.com/office/drawing/2015/10/21/chartex" xmlns:cx3="http://schemas.microsoft.com/office/drawing/2016/5/9/chartex" xmlns:cx4="http://schemas.microsoft.com/office/drawing/2016/5/10/chartex" xmlns:cx5="http://schemas.microsoft.com/office/drawing/2016/5/11/chartex" xmlns:cx6="http://schemas.microsoft.com/office/drawing/2016/5/12/chartex" xmlns:cx7="http://schemas.microsoft.com/office/drawing/2016/5/13/chartex" xmlns:cx8="http://schemas.microsoft.com/office/drawing/2016/5/14/chartex" xmlns:mc="http://schemas.openxmlformats.org/markup-compatibility/2006" xmlns:aink="http://schemas.microsoft.com/office/drawing/2016/ink" xmlns:am3d="http://schemas.microsoft.com/office/drawing/2017/model3d" xmlns:o="urn:schemas-microsoft-com:office:office" xmlns:r="http://schemas.openxmlformats.org/officeDocument/2006/relationships" xmlns:m="http://schemas.openxmlformats.org/officeDocument/2006/math" xmlns:v="urn:schemas-microsoft-com:vml" xmlns:wp14="http://schemas.microsoft.com/office/word/2010/wordprocessingDrawing" xmlns:wp="http://schemas.openxmlformats.org/drawingml/2006/wordprocessingDrawing" xmlns:w10="urn:schemas-microsoft-com:office:word" xmlns:w="http://schemas.openxmlformats.org/wordprocessingml/2006/main" xmlns:w14="http://schemas.microsoft.com/office/word/2010/wordml" xmlns:w15="http://schemas.microsoft.com/office/word/2012/wordml" xmlns:w16cex="http://schemas.microsoft.com/office/word/2018/wordml/cex" xmlns:w16cid="http://schemas.microsoft.com/office/word/2016/wordml/cid" xmlns:w16="http://schemas.microsoft.com/office/word/2018/wordml" xmlns:w16se="http://schemas.microsoft.com/office/word/2015/wordml/symex" xmlns:wpg="http://schemas.microsoft.com/office/word/2010/wordprocessingGroup" xmlns:wpi="http://schemas.microsoft.com/office/word/2010/wordprocessingInk" xmlns:wne="http://schemas.microsoft.com/office/word/2006/wordml" xmlns:wps="http://schemas.microsoft.com/office/word/2010/wordprocessingShape" mc:Ignorable="w14 w15 w16se w16cid w16 w16cex wp14">
   <w:endnote w:type="separator" w:id="-1">
     <w:p>
       <w:pPr>
@@ -2610,7 +2720,7 @@
 </file>
 
 <file path=word/footnotes.xml><?xml version="1.0" encoding="utf-8"?>
-<w:footnotes xmlns:wpc="http://schemas.microsoft.com/office/word/2010/wordprocessingCanvas" xmlns:mc="http://schemas.openxmlformats.org/markup-compatibility/2006" xmlns:o="urn:schemas-microsoft-com:office:office" xmlns:r="http://schemas.openxmlformats.org/officeDocument/2006/relationships" xmlns:m="http://schemas.openxmlformats.org/officeDocument/2006/math" xmlns:v="urn:schemas-microsoft-com:vml" xmlns:wp14="http://schemas.microsoft.com/office/word/2010/wordprocessingDrawing" xmlns:wp="http://schemas.openxmlformats.org/drawingml/2006/wordprocessingDrawing" xmlns:w10="urn:schemas-microsoft-com:office:word" xmlns:w="http://schemas.openxmlformats.org/wordprocessingml/2006/main" xmlns:w14="http://schemas.microsoft.com/office/word/2010/wordml" xmlns:wpg="http://schemas.microsoft.com/office/word/2010/wordprocessingGroup" xmlns:wpi="http://schemas.microsoft.com/office/word/2010/wordprocessingInk" xmlns:wne="http://schemas.microsoft.com/office/word/2006/wordml" xmlns:wps="http://schemas.microsoft.com/office/word/2010/wordprocessingShape" mc:Ignorable="w14 wp14">
+<w:footnotes xmlns:wpc="http://schemas.microsoft.com/office/word/2010/wordprocessingCanvas" xmlns:cx="http://schemas.microsoft.com/office/drawing/2014/chartex" xmlns:cx1="http://schemas.microsoft.com/office/drawing/2015/9/8/chartex" xmlns:cx2="http://schemas.microsoft.com/office/drawing/2015/10/21/chartex" xmlns:cx3="http://schemas.microsoft.com/office/drawing/2016/5/9/chartex" xmlns:cx4="http://schemas.microsoft.com/office/drawing/2016/5/10/chartex" xmlns:cx5="http://schemas.microsoft.com/office/drawing/2016/5/11/chartex" xmlns:cx6="http://schemas.microsoft.com/office/drawing/2016/5/12/chartex" xmlns:cx7="http://schemas.microsoft.com/office/drawing/2016/5/13/chartex" xmlns:cx8="http://schemas.microsoft.com/office/drawing/2016/5/14/chartex" xmlns:mc="http://schemas.openxmlformats.org/markup-compatibility/2006" xmlns:aink="http://schemas.microsoft.com/office/drawing/2016/ink" xmlns:am3d="http://schemas.microsoft.com/office/drawing/2017/model3d" xmlns:o="urn:schemas-microsoft-com:office:office" xmlns:r="http://schemas.openxmlformats.org/officeDocument/2006/relationships" xmlns:m="http://schemas.openxmlformats.org/officeDocument/2006/math" xmlns:v="urn:schemas-microsoft-com:vml" xmlns:wp14="http://schemas.microsoft.com/office/word/2010/wordprocessingDrawing" xmlns:wp="http://schemas.openxmlformats.org/drawingml/2006/wordprocessingDrawing" xmlns:w10="urn:schemas-microsoft-com:office:word" xmlns:w="http://schemas.openxmlformats.org/wordprocessingml/2006/main" xmlns:w14="http://schemas.microsoft.com/office/word/2010/wordml" xmlns:w15="http://schemas.microsoft.com/office/word/2012/wordml" xmlns:w16cex="http://schemas.microsoft.com/office/word/2018/wordml/cex" xmlns:w16cid="http://schemas.microsoft.com/office/word/2016/wordml/cid" xmlns:w16="http://schemas.microsoft.com/office/word/2018/wordml" xmlns:w16se="http://schemas.microsoft.com/office/word/2015/wordml/symex" xmlns:wpg="http://schemas.microsoft.com/office/word/2010/wordprocessingGroup" xmlns:wpi="http://schemas.microsoft.com/office/word/2010/wordprocessingInk" xmlns:wne="http://schemas.microsoft.com/office/word/2006/wordml" xmlns:wps="http://schemas.microsoft.com/office/word/2010/wordprocessingShape" mc:Ignorable="w14 w15 w16se w16cid w16 w16cex wp14">
   <w:footnote w:type="separator" w:id="-1">
     <w:p>
       <w:pPr>
@@ -2635,7 +2745,7 @@
 </file>
 
 <file path=word/header1.xml><?xml version="1.0" encoding="utf-8"?>
-<w:hdr xmlns:wpc="http://schemas.microsoft.com/office/word/2010/wordprocessingCanvas" xmlns:mc="http://schemas.openxmlformats.org/markup-compatibility/2006" xmlns:o="urn:schemas-microsoft-com:office:office" xmlns:r="http://schemas.openxmlformats.org/officeDocument/2006/relationships" xmlns:m="http://schemas.openxmlformats.org/officeDocument/2006/math" xmlns:v="urn:schemas-microsoft-com:vml" xmlns:wp14="http://schemas.microsoft.com/office/word/2010/wordprocessingDrawing" xmlns:wp="http://schemas.openxmlformats.org/drawingml/2006/wordprocessingDrawing" xmlns:w10="urn:schemas-microsoft-com:office:word" xmlns:w="http://schemas.openxmlformats.org/wordprocessingml/2006/main" xmlns:w14="http://schemas.microsoft.com/office/word/2010/wordml" xmlns:wpg="http://schemas.microsoft.com/office/word/2010/wordprocessingGroup" xmlns:wpi="http://schemas.microsoft.com/office/word/2010/wordprocessingInk" xmlns:wne="http://schemas.microsoft.com/office/word/2006/wordml" xmlns:wps="http://schemas.microsoft.com/office/word/2010/wordprocessingShape" mc:Ignorable="w14 wp14">
+<w:hdr xmlns:wpc="http://schemas.microsoft.com/office/word/2010/wordprocessingCanvas" xmlns:cx="http://schemas.microsoft.com/office/drawing/2014/chartex" xmlns:cx1="http://schemas.microsoft.com/office/drawing/2015/9/8/chartex" xmlns:cx2="http://schemas.microsoft.com/office/drawing/2015/10/21/chartex" xmlns:cx3="http://schemas.microsoft.com/office/drawing/2016/5/9/chartex" xmlns:cx4="http://schemas.microsoft.com/office/drawing/2016/5/10/chartex" xmlns:cx5="http://schemas.microsoft.com/office/drawing/2016/5/11/chartex" xmlns:cx6="http://schemas.microsoft.com/office/drawing/2016/5/12/chartex" xmlns:cx7="http://schemas.microsoft.com/office/drawing/2016/5/13/chartex" xmlns:cx8="http://schemas.microsoft.com/office/drawing/2016/5/14/chartex" xmlns:mc="http://schemas.openxmlformats.org/markup-compatibility/2006" xmlns:aink="http://schemas.microsoft.com/office/drawing/2016/ink" xmlns:am3d="http://schemas.microsoft.com/office/drawing/2017/model3d" xmlns:o="urn:schemas-microsoft-com:office:office" xmlns:r="http://schemas.openxmlformats.org/officeDocument/2006/relationships" xmlns:m="http://schemas.openxmlformats.org/officeDocument/2006/math" xmlns:v="urn:schemas-microsoft-com:vml" xmlns:wp14="http://schemas.microsoft.com/office/word/2010/wordprocessingDrawing" xmlns:wp="http://schemas.openxmlformats.org/drawingml/2006/wordprocessingDrawing" xmlns:w10="urn:schemas-microsoft-com:office:word" xmlns:w="http://schemas.openxmlformats.org/wordprocessingml/2006/main" xmlns:w14="http://schemas.microsoft.com/office/word/2010/wordml" xmlns:w15="http://schemas.microsoft.com/office/word/2012/wordml" xmlns:w16cex="http://schemas.microsoft.com/office/word/2018/wordml/cex" xmlns:w16cid="http://schemas.microsoft.com/office/word/2016/wordml/cid" xmlns:w16="http://schemas.microsoft.com/office/word/2018/wordml" xmlns:w16se="http://schemas.microsoft.com/office/word/2015/wordml/symex" xmlns:wpg="http://schemas.microsoft.com/office/word/2010/wordprocessingGroup" xmlns:wpi="http://schemas.microsoft.com/office/word/2010/wordprocessingInk" xmlns:wne="http://schemas.microsoft.com/office/word/2006/wordml" xmlns:wps="http://schemas.microsoft.com/office/word/2010/wordprocessingShape" mc:Ignorable="w14 w15 w16se w16cid w16 w16cex wp14">
   <w:p>
     <w:pPr>
       <w:tabs>
@@ -2663,7 +2773,7 @@
         <w:szCs w:val="28"/>
         <w:lang w:val="ru-RU"/>
       </w:rPr>
-      <w:t>ПРОЛЕТНИ СЪСТЕЗАНИЯ ПО ИНФОРМАТИКА</w:t>
+      <w:t>ПЪРВО КОНТРОЛНО СЪСТЕЗАНИЕ НА РАЗШИРЕНИЯ НАЦИОНАЛЕН ОТБОР</w:t>
     </w:r>
   </w:p>
   <w:p>
@@ -2692,28 +2802,9 @@
         <w:szCs w:val="28"/>
         <w:lang w:val="ru-RU"/>
       </w:rPr>
-      <w:t xml:space="preserve">Велико Търново,  </w:t>
+      <w:t xml:space="preserve">Велико </w:t>
     </w:r>
-    <w:r>
-      <w:rPr>
-        <w:rFonts w:ascii="Times New Roman" w:hAnsi="Times New Roman"/>
-        <w:b/>
-        <w:color w:val="000000"/>
-        <w:sz w:val="28"/>
-        <w:szCs w:val="28"/>
-      </w:rPr>
-      <w:t>19</w:t>
-    </w:r>
-    <w:r>
-      <w:rPr>
-        <w:rFonts w:ascii="Times New Roman" w:hAnsi="Times New Roman"/>
-        <w:b/>
-        <w:color w:val="000000"/>
-        <w:sz w:val="28"/>
-        <w:szCs w:val="28"/>
-      </w:rPr>
-      <w:t xml:space="preserve"> </w:t>
-    </w:r>
+    <w:proofErr w:type="spellStart"/>
     <w:r>
       <w:rPr>
         <w:rFonts w:ascii="Times New Roman" w:hAnsi="Times New Roman"/>
@@ -2723,7 +2814,19 @@
         <w:szCs w:val="28"/>
         <w:lang w:val="ru-RU"/>
       </w:rPr>
-      <w:t>- 2</w:t>
+      <w:t>Търново</w:t>
+    </w:r>
+    <w:proofErr w:type="spellEnd"/>
+    <w:r>
+      <w:rPr>
+        <w:rFonts w:ascii="Times New Roman" w:hAnsi="Times New Roman"/>
+        <w:b/>
+        <w:color w:val="000000"/>
+        <w:sz w:val="28"/>
+        <w:szCs w:val="28"/>
+        <w:lang w:val="ru-RU"/>
+      </w:rPr>
+      <w:t>, 2</w:t>
     </w:r>
     <w:r>
       <w:rPr>
@@ -2744,7 +2847,31 @@
         <w:szCs w:val="28"/>
         <w:lang w:val="ru-RU"/>
       </w:rPr>
-      <w:t xml:space="preserve"> април 201</w:t>
+      <w:t xml:space="preserve"> </w:t>
+    </w:r>
+    <w:proofErr w:type="spellStart"/>
+    <w:r>
+      <w:rPr>
+        <w:rFonts w:ascii="Times New Roman" w:hAnsi="Times New Roman"/>
+        <w:b/>
+        <w:color w:val="000000"/>
+        <w:sz w:val="28"/>
+        <w:szCs w:val="28"/>
+        <w:lang w:val="ru-RU"/>
+      </w:rPr>
+      <w:t>април</w:t>
+    </w:r>
+    <w:proofErr w:type="spellEnd"/>
+    <w:r>
+      <w:rPr>
+        <w:rFonts w:ascii="Times New Roman" w:hAnsi="Times New Roman"/>
+        <w:b/>
+        <w:color w:val="000000"/>
+        <w:sz w:val="28"/>
+        <w:szCs w:val="28"/>
+        <w:lang w:val="ru-RU"/>
+      </w:rPr>
+      <w:t xml:space="preserve"> 201</w:t>
     </w:r>
     <w:r>
       <w:rPr>
@@ -2785,6 +2912,7 @@
         <w:lang w:val="ru-RU"/>
       </w:rPr>
     </w:pPr>
+    <w:proofErr w:type="spellStart"/>
     <w:r>
       <w:rPr>
         <w:rFonts w:ascii="Times New Roman" w:hAnsi="Times New Roman"/>
@@ -2793,7 +2921,18 @@
         <w:sz w:val="28"/>
         <w:szCs w:val="28"/>
       </w:rPr>
-      <w:t xml:space="preserve">Група </w:t>
+      <w:t>Група</w:t>
+    </w:r>
+    <w:proofErr w:type="spellEnd"/>
+    <w:r>
+      <w:rPr>
+        <w:rFonts w:ascii="Times New Roman" w:hAnsi="Times New Roman"/>
+        <w:b/>
+        <w:color w:val="000000"/>
+        <w:sz w:val="28"/>
+        <w:szCs w:val="28"/>
+      </w:rPr>
+      <w:t xml:space="preserve"> </w:t>
     </w:r>
     <w:r>
       <w:rPr>
@@ -2855,16 +2994,7 @@
       </w:rPr>
       <w:t xml:space="preserve"> </w:t>
     </w:r>
-    <w:r>
-      <w:rPr>
-        <w:rFonts w:ascii="Times New Roman" w:hAnsi="Times New Roman"/>
-        <w:b/>
-        <w:color w:val="000000"/>
-        <w:sz w:val="28"/>
-        <w:szCs w:val="28"/>
-      </w:rPr>
-      <w:t xml:space="preserve"> </w:t>
-    </w:r>
+    <w:proofErr w:type="spellStart"/>
     <w:r>
       <w:rPr>
         <w:rFonts w:ascii="Times New Roman" w:hAnsi="Times New Roman"/>
@@ -2876,18 +3006,19 @@
       </w:rPr>
       <w:t>клас</w:t>
     </w:r>
+    <w:proofErr w:type="spellEnd"/>
   </w:p>
   <w:p>
     <w:pPr>
-      <w:pStyle w:val="Header"/>
+      <w:pStyle w:val="a6"/>
     </w:pPr>
   </w:p>
 </w:hdr>
 </file>
 
 <file path=word/numbering.xml><?xml version="1.0" encoding="utf-8"?>
-<w:numbering xmlns:wpc="http://schemas.microsoft.com/office/word/2010/wordprocessingCanvas" xmlns:mc="http://schemas.openxmlformats.org/markup-compatibility/2006" xmlns:o="urn:schemas-microsoft-com:office:office" xmlns:r="http://schemas.openxmlformats.org/officeDocument/2006/relationships" xmlns:m="http://schemas.openxmlformats.org/officeDocument/2006/math" xmlns:v="urn:schemas-microsoft-com:vml" xmlns:wp14="http://schemas.microsoft.com/office/word/2010/wordprocessingDrawing" xmlns:wp="http://schemas.openxmlformats.org/drawingml/2006/wordprocessingDrawing" xmlns:w10="urn:schemas-microsoft-com:office:word" xmlns:w="http://schemas.openxmlformats.org/wordprocessingml/2006/main" xmlns:w14="http://schemas.microsoft.com/office/word/2010/wordml" xmlns:wpg="http://schemas.microsoft.com/office/word/2010/wordprocessingGroup" xmlns:wpi="http://schemas.microsoft.com/office/word/2010/wordprocessingInk" xmlns:wne="http://schemas.microsoft.com/office/word/2006/wordml" xmlns:wps="http://schemas.microsoft.com/office/word/2010/wordprocessingShape" mc:Ignorable="w14 wp14">
-  <w:abstractNum w:abstractNumId="0">
+<w:numbering xmlns:wpc="http://schemas.microsoft.com/office/word/2010/wordprocessingCanvas" xmlns:cx="http://schemas.microsoft.com/office/drawing/2014/chartex" xmlns:cx1="http://schemas.microsoft.com/office/drawing/2015/9/8/chartex" xmlns:cx2="http://schemas.microsoft.com/office/drawing/2015/10/21/chartex" xmlns:cx3="http://schemas.microsoft.com/office/drawing/2016/5/9/chartex" xmlns:cx4="http://schemas.microsoft.com/office/drawing/2016/5/10/chartex" xmlns:cx5="http://schemas.microsoft.com/office/drawing/2016/5/11/chartex" xmlns:cx6="http://schemas.microsoft.com/office/drawing/2016/5/12/chartex" xmlns:cx7="http://schemas.microsoft.com/office/drawing/2016/5/13/chartex" xmlns:cx8="http://schemas.microsoft.com/office/drawing/2016/5/14/chartex" xmlns:mc="http://schemas.openxmlformats.org/markup-compatibility/2006" xmlns:aink="http://schemas.microsoft.com/office/drawing/2016/ink" xmlns:am3d="http://schemas.microsoft.com/office/drawing/2017/model3d" xmlns:o="urn:schemas-microsoft-com:office:office" xmlns:r="http://schemas.openxmlformats.org/officeDocument/2006/relationships" xmlns:m="http://schemas.openxmlformats.org/officeDocument/2006/math" xmlns:v="urn:schemas-microsoft-com:vml" xmlns:wp14="http://schemas.microsoft.com/office/word/2010/wordprocessingDrawing" xmlns:wp="http://schemas.openxmlformats.org/drawingml/2006/wordprocessingDrawing" xmlns:w10="urn:schemas-microsoft-com:office:word" xmlns:w="http://schemas.openxmlformats.org/wordprocessingml/2006/main" xmlns:w14="http://schemas.microsoft.com/office/word/2010/wordml" xmlns:w15="http://schemas.microsoft.com/office/word/2012/wordml" xmlns:w16cex="http://schemas.microsoft.com/office/word/2018/wordml/cex" xmlns:w16cid="http://schemas.microsoft.com/office/word/2016/wordml/cid" xmlns:w16="http://schemas.microsoft.com/office/word/2018/wordml" xmlns:w16se="http://schemas.microsoft.com/office/word/2015/wordml/symex" xmlns:wpg="http://schemas.microsoft.com/office/word/2010/wordprocessingGroup" xmlns:wpi="http://schemas.microsoft.com/office/word/2010/wordprocessingInk" xmlns:wne="http://schemas.microsoft.com/office/word/2006/wordml" xmlns:wps="http://schemas.microsoft.com/office/word/2010/wordprocessingShape" mc:Ignorable="w14 w15 w16se w16cid w16 w16cex wp14">
+  <w:abstractNum w:abstractNumId="0" w15:restartNumberingAfterBreak="0">
     <w:nsid w:val="2D251685"/>
     <w:multiLevelType w:val="hybridMultilevel"/>
     <w:tmpl w:val="AD82F854"/>
@@ -3008,7 +3139,7 @@
 </file>
 
 <file path=word/styles.xml><?xml version="1.0" encoding="utf-8"?>
-<w:styles xmlns:mc="http://schemas.openxmlformats.org/markup-compatibility/2006" xmlns:r="http://schemas.openxmlformats.org/officeDocument/2006/relationships" xmlns:w="http://schemas.openxmlformats.org/wordprocessingml/2006/main" xmlns:w14="http://schemas.microsoft.com/office/word/2010/wordml" mc:Ignorable="w14">
+<w:styles xmlns:mc="http://schemas.openxmlformats.org/markup-compatibility/2006" xmlns:r="http://schemas.openxmlformats.org/officeDocument/2006/relationships" xmlns:w="http://schemas.openxmlformats.org/wordprocessingml/2006/main" xmlns:w14="http://schemas.microsoft.com/office/word/2010/wordml" xmlns:w15="http://schemas.microsoft.com/office/word/2012/wordml" xmlns:w16cex="http://schemas.microsoft.com/office/word/2018/wordml/cex" xmlns:w16cid="http://schemas.microsoft.com/office/word/2016/wordml/cid" xmlns:w16="http://schemas.microsoft.com/office/word/2018/wordml" xmlns:w16se="http://schemas.microsoft.com/office/word/2015/wordml/symex" mc:Ignorable="w14 w15 w16se w16cid w16 w16cex">
   <w:docDefaults>
     <w:rPrDefault>
       <w:rPr>
@@ -3024,156 +3155,395 @@
       </w:pPr>
     </w:pPrDefault>
   </w:docDefaults>
-  <w:latentStyles w:defLockedState="0" w:defUIPriority="99" w:defSemiHidden="1" w:defUnhideWhenUsed="1" w:defQFormat="0" w:count="267">
-    <w:lsdException w:name="Normal" w:semiHidden="0" w:uiPriority="0" w:unhideWhenUsed="0" w:qFormat="1"/>
-    <w:lsdException w:name="heading 1" w:semiHidden="0" w:uiPriority="9" w:unhideWhenUsed="0" w:qFormat="1"/>
-    <w:lsdException w:name="heading 2" w:uiPriority="9" w:qFormat="1"/>
-    <w:lsdException w:name="heading 3" w:uiPriority="9" w:qFormat="1"/>
-    <w:lsdException w:name="heading 4" w:uiPriority="9" w:qFormat="1"/>
-    <w:lsdException w:name="heading 5" w:uiPriority="9" w:qFormat="1"/>
-    <w:lsdException w:name="heading 6" w:uiPriority="9" w:qFormat="1"/>
-    <w:lsdException w:name="heading 7" w:uiPriority="9" w:qFormat="1"/>
-    <w:lsdException w:name="heading 8" w:uiPriority="9" w:qFormat="1"/>
-    <w:lsdException w:name="heading 9" w:uiPriority="9" w:qFormat="1"/>
-    <w:lsdException w:name="toc 1" w:uiPriority="39"/>
-    <w:lsdException w:name="toc 2" w:uiPriority="39"/>
-    <w:lsdException w:name="toc 3" w:uiPriority="39"/>
-    <w:lsdException w:name="toc 4" w:uiPriority="39"/>
-    <w:lsdException w:name="toc 5" w:uiPriority="39"/>
-    <w:lsdException w:name="toc 6" w:uiPriority="39"/>
-    <w:lsdException w:name="toc 7" w:uiPriority="39"/>
-    <w:lsdException w:name="toc 8" w:uiPriority="39"/>
-    <w:lsdException w:name="toc 9" w:uiPriority="39"/>
-    <w:lsdException w:name="caption" w:uiPriority="35" w:qFormat="1"/>
-    <w:lsdException w:name="Title" w:semiHidden="0" w:uiPriority="10" w:unhideWhenUsed="0" w:qFormat="1"/>
-    <w:lsdException w:name="Default Paragraph Font" w:uiPriority="1"/>
-    <w:lsdException w:name="Subtitle" w:semiHidden="0" w:uiPriority="11" w:unhideWhenUsed="0" w:qFormat="1"/>
-    <w:lsdException w:name="Strong" w:semiHidden="0" w:uiPriority="22" w:unhideWhenUsed="0" w:qFormat="1"/>
-    <w:lsdException w:name="Emphasis" w:semiHidden="0" w:uiPriority="20" w:unhideWhenUsed="0" w:qFormat="1"/>
-    <w:lsdException w:name="Table Grid" w:semiHidden="0" w:uiPriority="39" w:unhideWhenUsed="0"/>
-    <w:lsdException w:name="Placeholder Text" w:unhideWhenUsed="0"/>
-    <w:lsdException w:name="No Spacing" w:semiHidden="0" w:uiPriority="1" w:unhideWhenUsed="0" w:qFormat="1"/>
-    <w:lsdException w:name="Light Shading" w:semiHidden="0" w:uiPriority="60" w:unhideWhenUsed="0"/>
-    <w:lsdException w:name="Light List" w:semiHidden="0" w:uiPriority="61" w:unhideWhenUsed="0"/>
-    <w:lsdException w:name="Light Grid" w:semiHidden="0" w:uiPriority="62" w:unhideWhenUsed="0"/>
-    <w:lsdException w:name="Medium Shading 1" w:semiHidden="0" w:uiPriority="63" w:unhideWhenUsed="0"/>
-    <w:lsdException w:name="Medium Shading 2" w:semiHidden="0" w:uiPriority="64" w:unhideWhenUsed="0"/>
-    <w:lsdException w:name="Medium List 1" w:semiHidden="0" w:uiPriority="65" w:unhideWhenUsed="0"/>
-    <w:lsdException w:name="Medium List 2" w:semiHidden="0" w:uiPriority="66" w:unhideWhenUsed="0"/>
-    <w:lsdException w:name="Medium Grid 1" w:semiHidden="0" w:uiPriority="67" w:unhideWhenUsed="0"/>
-    <w:lsdException w:name="Medium Grid 2" w:semiHidden="0" w:uiPriority="68" w:unhideWhenUsed="0"/>
-    <w:lsdException w:name="Medium Grid 3" w:semiHidden="0" w:uiPriority="69" w:unhideWhenUsed="0"/>
-    <w:lsdException w:name="Dark List" w:semiHidden="0" w:uiPriority="70" w:unhideWhenUsed="0"/>
-    <w:lsdException w:name="Colorful Shading" w:semiHidden="0" w:uiPriority="71" w:unhideWhenUsed="0"/>
-    <w:lsdException w:name="Colorful List" w:semiHidden="0" w:uiPriority="72" w:unhideWhenUsed="0"/>
-    <w:lsdException w:name="Colorful Grid" w:semiHidden="0" w:uiPriority="73" w:unhideWhenUsed="0"/>
-    <w:lsdException w:name="Light Shading Accent 1" w:semiHidden="0" w:uiPriority="60" w:unhideWhenUsed="0"/>
-    <w:lsdException w:name="Light List Accent 1" w:semiHidden="0" w:uiPriority="61" w:unhideWhenUsed="0"/>
-    <w:lsdException w:name="Light Grid Accent 1" w:semiHidden="0" w:uiPriority="62" w:unhideWhenUsed="0"/>
-    <w:lsdException w:name="Medium Shading 1 Accent 1" w:semiHidden="0" w:uiPriority="63" w:unhideWhenUsed="0"/>
-    <w:lsdException w:name="Medium Shading 2 Accent 1" w:semiHidden="0" w:uiPriority="64" w:unhideWhenUsed="0"/>
-    <w:lsdException w:name="Medium List 1 Accent 1" w:semiHidden="0" w:uiPriority="65" w:unhideWhenUsed="0"/>
-    <w:lsdException w:name="Revision" w:unhideWhenUsed="0"/>
-    <w:lsdException w:name="List Paragraph" w:semiHidden="0" w:uiPriority="34" w:unhideWhenUsed="0" w:qFormat="1"/>
-    <w:lsdException w:name="Quote" w:semiHidden="0" w:uiPriority="29" w:unhideWhenUsed="0" w:qFormat="1"/>
-    <w:lsdException w:name="Intense Quote" w:semiHidden="0" w:uiPriority="30" w:unhideWhenUsed="0" w:qFormat="1"/>
-    <w:lsdException w:name="Medium List 2 Accent 1" w:semiHidden="0" w:uiPriority="66" w:unhideWhenUsed="0"/>
-    <w:lsdException w:name="Medium Grid 1 Accent 1" w:semiHidden="0" w:uiPriority="67" w:unhideWhenUsed="0"/>
-    <w:lsdException w:name="Medium Grid 2 Accent 1" w:semiHidden="0" w:uiPriority="68" w:unhideWhenUsed="0"/>
-    <w:lsdException w:name="Medium Grid 3 Accent 1" w:semiHidden="0" w:uiPriority="69" w:unhideWhenUsed="0"/>
-    <w:lsdException w:name="Dark List Accent 1" w:semiHidden="0" w:uiPriority="70" w:unhideWhenUsed="0"/>
-    <w:lsdException w:name="Colorful Shading Accent 1" w:semiHidden="0" w:uiPriority="71" w:unhideWhenUsed="0"/>
-    <w:lsdException w:name="Colorful List Accent 1" w:semiHidden="0" w:uiPriority="72" w:unhideWhenUsed="0"/>
-    <w:lsdException w:name="Colorful Grid Accent 1" w:semiHidden="0" w:uiPriority="73" w:unhideWhenUsed="0"/>
-    <w:lsdException w:name="Light Shading Accent 2" w:semiHidden="0" w:uiPriority="60" w:unhideWhenUsed="0"/>
-    <w:lsdException w:name="Light List Accent 2" w:semiHidden="0" w:uiPriority="61" w:unhideWhenUsed="0"/>
-    <w:lsdException w:name="Light Grid Accent 2" w:semiHidden="0" w:uiPriority="62" w:unhideWhenUsed="0"/>
-    <w:lsdException w:name="Medium Shading 1 Accent 2" w:semiHidden="0" w:uiPriority="63" w:unhideWhenUsed="0"/>
-    <w:lsdException w:name="Medium Shading 2 Accent 2" w:semiHidden="0" w:uiPriority="64" w:unhideWhenUsed="0"/>
-    <w:lsdException w:name="Medium List 1 Accent 2" w:semiHidden="0" w:uiPriority="65" w:unhideWhenUsed="0"/>
-    <w:lsdException w:name="Medium List 2 Accent 2" w:semiHidden="0" w:uiPriority="66" w:unhideWhenUsed="0"/>
-    <w:lsdException w:name="Medium Grid 1 Accent 2" w:semiHidden="0" w:uiPriority="67" w:unhideWhenUsed="0"/>
-    <w:lsdException w:name="Medium Grid 2 Accent 2" w:semiHidden="0" w:uiPriority="68" w:unhideWhenUsed="0"/>
-    <w:lsdException w:name="Medium Grid 3 Accent 2" w:semiHidden="0" w:uiPriority="69" w:unhideWhenUsed="0"/>
-    <w:lsdException w:name="Dark List Accent 2" w:semiHidden="0" w:uiPriority="70" w:unhideWhenUsed="0"/>
-    <w:lsdException w:name="Colorful Shading Accent 2" w:semiHidden="0" w:uiPriority="71" w:unhideWhenUsed="0"/>
-    <w:lsdException w:name="Colorful List Accent 2" w:semiHidden="0" w:uiPriority="72" w:unhideWhenUsed="0"/>
-    <w:lsdException w:name="Colorful Grid Accent 2" w:semiHidden="0" w:uiPriority="73" w:unhideWhenUsed="0"/>
-    <w:lsdException w:name="Light Shading Accent 3" w:semiHidden="0" w:uiPriority="60" w:unhideWhenUsed="0"/>
-    <w:lsdException w:name="Light List Accent 3" w:semiHidden="0" w:uiPriority="61" w:unhideWhenUsed="0"/>
-    <w:lsdException w:name="Light Grid Accent 3" w:semiHidden="0" w:uiPriority="62" w:unhideWhenUsed="0"/>
-    <w:lsdException w:name="Medium Shading 1 Accent 3" w:semiHidden="0" w:uiPriority="63" w:unhideWhenUsed="0"/>
-    <w:lsdException w:name="Medium Shading 2 Accent 3" w:semiHidden="0" w:uiPriority="64" w:unhideWhenUsed="0"/>
-    <w:lsdException w:name="Medium List 1 Accent 3" w:semiHidden="0" w:uiPriority="65" w:unhideWhenUsed="0"/>
-    <w:lsdException w:name="Medium List 2 Accent 3" w:semiHidden="0" w:uiPriority="66" w:unhideWhenUsed="0"/>
-    <w:lsdException w:name="Medium Grid 1 Accent 3" w:semiHidden="0" w:uiPriority="67" w:unhideWhenUsed="0"/>
-    <w:lsdException w:name="Medium Grid 2 Accent 3" w:semiHidden="0" w:uiPriority="68" w:unhideWhenUsed="0"/>
-    <w:lsdException w:name="Medium Grid 3 Accent 3" w:semiHidden="0" w:uiPriority="69" w:unhideWhenUsed="0"/>
-    <w:lsdException w:name="Dark List Accent 3" w:semiHidden="0" w:uiPriority="70" w:unhideWhenUsed="0"/>
-    <w:lsdException w:name="Colorful Shading Accent 3" w:semiHidden="0" w:uiPriority="71" w:unhideWhenUsed="0"/>
-    <w:lsdException w:name="Colorful List Accent 3" w:semiHidden="0" w:uiPriority="72" w:unhideWhenUsed="0"/>
-    <w:lsdException w:name="Colorful Grid Accent 3" w:semiHidden="0" w:uiPriority="73" w:unhideWhenUsed="0"/>
-    <w:lsdException w:name="Light Shading Accent 4" w:semiHidden="0" w:uiPriority="60" w:unhideWhenUsed="0"/>
-    <w:lsdException w:name="Light List Accent 4" w:semiHidden="0" w:uiPriority="61" w:unhideWhenUsed="0"/>
-    <w:lsdException w:name="Light Grid Accent 4" w:semiHidden="0" w:uiPriority="62" w:unhideWhenUsed="0"/>
-    <w:lsdException w:name="Medium Shading 1 Accent 4" w:semiHidden="0" w:uiPriority="63" w:unhideWhenUsed="0"/>
-    <w:lsdException w:name="Medium Shading 2 Accent 4" w:semiHidden="0" w:uiPriority="64" w:unhideWhenUsed="0"/>
-    <w:lsdException w:name="Medium List 1 Accent 4" w:semiHidden="0" w:uiPriority="65" w:unhideWhenUsed="0"/>
-    <w:lsdException w:name="Medium List 2 Accent 4" w:semiHidden="0" w:uiPriority="66" w:unhideWhenUsed="0"/>
-    <w:lsdException w:name="Medium Grid 1 Accent 4" w:semiHidden="0" w:uiPriority="67" w:unhideWhenUsed="0"/>
-    <w:lsdException w:name="Medium Grid 2 Accent 4" w:semiHidden="0" w:uiPriority="68" w:unhideWhenUsed="0"/>
-    <w:lsdException w:name="Medium Grid 3 Accent 4" w:semiHidden="0" w:uiPriority="69" w:unhideWhenUsed="0"/>
-    <w:lsdException w:name="Dark List Accent 4" w:semiHidden="0" w:uiPriority="70" w:unhideWhenUsed="0"/>
-    <w:lsdException w:name="Colorful Shading Accent 4" w:semiHidden="0" w:uiPriority="71" w:unhideWhenUsed="0"/>
-    <w:lsdException w:name="Colorful List Accent 4" w:semiHidden="0" w:uiPriority="72" w:unhideWhenUsed="0"/>
-    <w:lsdException w:name="Colorful Grid Accent 4" w:semiHidden="0" w:uiPriority="73" w:unhideWhenUsed="0"/>
-    <w:lsdException w:name="Light Shading Accent 5" w:semiHidden="0" w:uiPriority="60" w:unhideWhenUsed="0"/>
-    <w:lsdException w:name="Light List Accent 5" w:semiHidden="0" w:uiPriority="61" w:unhideWhenUsed="0"/>
-    <w:lsdException w:name="Light Grid Accent 5" w:semiHidden="0" w:uiPriority="62" w:unhideWhenUsed="0"/>
-    <w:lsdException w:name="Medium Shading 1 Accent 5" w:semiHidden="0" w:uiPriority="63" w:unhideWhenUsed="0"/>
-    <w:lsdException w:name="Medium Shading 2 Accent 5" w:semiHidden="0" w:uiPriority="64" w:unhideWhenUsed="0"/>
-    <w:lsdException w:name="Medium List 1 Accent 5" w:semiHidden="0" w:uiPriority="65" w:unhideWhenUsed="0"/>
-    <w:lsdException w:name="Medium List 2 Accent 5" w:semiHidden="0" w:uiPriority="66" w:unhideWhenUsed="0"/>
-    <w:lsdException w:name="Medium Grid 1 Accent 5" w:semiHidden="0" w:uiPriority="67" w:unhideWhenUsed="0"/>
-    <w:lsdException w:name="Medium Grid 2 Accent 5" w:semiHidden="0" w:uiPriority="68" w:unhideWhenUsed="0"/>
-    <w:lsdException w:name="Medium Grid 3 Accent 5" w:semiHidden="0" w:uiPriority="69" w:unhideWhenUsed="0"/>
-    <w:lsdException w:name="Dark List Accent 5" w:semiHidden="0" w:uiPriority="70" w:unhideWhenUsed="0"/>
-    <w:lsdException w:name="Colorful Shading Accent 5" w:semiHidden="0" w:uiPriority="71" w:unhideWhenUsed="0"/>
-    <w:lsdException w:name="Colorful List Accent 5" w:semiHidden="0" w:uiPriority="72" w:unhideWhenUsed="0"/>
-    <w:lsdException w:name="Colorful Grid Accent 5" w:semiHidden="0" w:uiPriority="73" w:unhideWhenUsed="0"/>
-    <w:lsdException w:name="Light Shading Accent 6" w:semiHidden="0" w:uiPriority="60" w:unhideWhenUsed="0"/>
-    <w:lsdException w:name="Light List Accent 6" w:semiHidden="0" w:uiPriority="61" w:unhideWhenUsed="0"/>
-    <w:lsdException w:name="Light Grid Accent 6" w:semiHidden="0" w:uiPriority="62" w:unhideWhenUsed="0"/>
-    <w:lsdException w:name="Medium Shading 1 Accent 6" w:semiHidden="0" w:uiPriority="63" w:unhideWhenUsed="0"/>
-    <w:lsdException w:name="Medium Shading 2 Accent 6" w:semiHidden="0" w:uiPriority="64" w:unhideWhenUsed="0"/>
-    <w:lsdException w:name="Medium List 1 Accent 6" w:semiHidden="0" w:uiPriority="65" w:unhideWhenUsed="0"/>
-    <w:lsdException w:name="Medium List 2 Accent 6" w:semiHidden="0" w:uiPriority="66" w:unhideWhenUsed="0"/>
-    <w:lsdException w:name="Medium Grid 1 Accent 6" w:semiHidden="0" w:uiPriority="67" w:unhideWhenUsed="0"/>
-    <w:lsdException w:name="Medium Grid 2 Accent 6" w:semiHidden="0" w:uiPriority="68" w:unhideWhenUsed="0"/>
-    <w:lsdException w:name="Medium Grid 3 Accent 6" w:semiHidden="0" w:uiPriority="69" w:unhideWhenUsed="0"/>
-    <w:lsdException w:name="Dark List Accent 6" w:semiHidden="0" w:uiPriority="70" w:unhideWhenUsed="0"/>
-    <w:lsdException w:name="Colorful Shading Accent 6" w:semiHidden="0" w:uiPriority="71" w:unhideWhenUsed="0"/>
-    <w:lsdException w:name="Colorful List Accent 6" w:semiHidden="0" w:uiPriority="72" w:unhideWhenUsed="0"/>
-    <w:lsdException w:name="Colorful Grid Accent 6" w:semiHidden="0" w:uiPriority="73" w:unhideWhenUsed="0"/>
-    <w:lsdException w:name="Subtle Emphasis" w:semiHidden="0" w:uiPriority="19" w:unhideWhenUsed="0" w:qFormat="1"/>
-    <w:lsdException w:name="Intense Emphasis" w:semiHidden="0" w:uiPriority="21" w:unhideWhenUsed="0" w:qFormat="1"/>
-    <w:lsdException w:name="Subtle Reference" w:semiHidden="0" w:uiPriority="31" w:unhideWhenUsed="0" w:qFormat="1"/>
-    <w:lsdException w:name="Intense Reference" w:semiHidden="0" w:uiPriority="32" w:unhideWhenUsed="0" w:qFormat="1"/>
-    <w:lsdException w:name="Book Title" w:semiHidden="0" w:uiPriority="33" w:unhideWhenUsed="0" w:qFormat="1"/>
-    <w:lsdException w:name="Bibliography" w:uiPriority="37"/>
-    <w:lsdException w:name="TOC Heading" w:uiPriority="39" w:qFormat="1"/>
+  <w:latentStyles w:defLockedState="0" w:defUIPriority="99" w:defSemiHidden="0" w:defUnhideWhenUsed="0" w:defQFormat="0" w:count="376">
+    <w:lsdException w:name="Normal" w:uiPriority="0" w:qFormat="1"/>
+    <w:lsdException w:name="heading 1" w:uiPriority="9" w:qFormat="1"/>
+    <w:lsdException w:name="heading 2" w:semiHidden="1" w:uiPriority="9" w:unhideWhenUsed="1" w:qFormat="1"/>
+    <w:lsdException w:name="heading 3" w:semiHidden="1" w:uiPriority="9" w:unhideWhenUsed="1" w:qFormat="1"/>
+    <w:lsdException w:name="heading 4" w:semiHidden="1" w:uiPriority="9" w:unhideWhenUsed="1" w:qFormat="1"/>
+    <w:lsdException w:name="heading 5" w:semiHidden="1" w:uiPriority="9" w:unhideWhenUsed="1" w:qFormat="1"/>
+    <w:lsdException w:name="heading 6" w:semiHidden="1" w:uiPriority="9" w:unhideWhenUsed="1" w:qFormat="1"/>
+    <w:lsdException w:name="heading 7" w:semiHidden="1" w:uiPriority="9" w:unhideWhenUsed="1" w:qFormat="1"/>
+    <w:lsdException w:name="heading 8" w:semiHidden="1" w:uiPriority="9" w:unhideWhenUsed="1" w:qFormat="1"/>
+    <w:lsdException w:name="heading 9" w:semiHidden="1" w:uiPriority="9" w:unhideWhenUsed="1" w:qFormat="1"/>
+    <w:lsdException w:name="index 1" w:semiHidden="1" w:unhideWhenUsed="1"/>
+    <w:lsdException w:name="index 2" w:semiHidden="1" w:unhideWhenUsed="1"/>
+    <w:lsdException w:name="index 3" w:semiHidden="1" w:unhideWhenUsed="1"/>
+    <w:lsdException w:name="index 4" w:semiHidden="1" w:unhideWhenUsed="1"/>
+    <w:lsdException w:name="index 5" w:semiHidden="1" w:unhideWhenUsed="1"/>
+    <w:lsdException w:name="index 6" w:semiHidden="1" w:unhideWhenUsed="1"/>
+    <w:lsdException w:name="index 7" w:semiHidden="1" w:unhideWhenUsed="1"/>
+    <w:lsdException w:name="index 8" w:semiHidden="1" w:unhideWhenUsed="1"/>
+    <w:lsdException w:name="index 9" w:semiHidden="1" w:unhideWhenUsed="1"/>
+    <w:lsdException w:name="toc 1" w:semiHidden="1" w:uiPriority="39" w:unhideWhenUsed="1"/>
+    <w:lsdException w:name="toc 2" w:semiHidden="1" w:uiPriority="39" w:unhideWhenUsed="1"/>
+    <w:lsdException w:name="toc 3" w:semiHidden="1" w:uiPriority="39" w:unhideWhenUsed="1"/>
+    <w:lsdException w:name="toc 4" w:semiHidden="1" w:uiPriority="39" w:unhideWhenUsed="1"/>
+    <w:lsdException w:name="toc 5" w:semiHidden="1" w:uiPriority="39" w:unhideWhenUsed="1"/>
+    <w:lsdException w:name="toc 6" w:semiHidden="1" w:uiPriority="39" w:unhideWhenUsed="1"/>
+    <w:lsdException w:name="toc 7" w:semiHidden="1" w:uiPriority="39" w:unhideWhenUsed="1"/>
+    <w:lsdException w:name="toc 8" w:semiHidden="1" w:uiPriority="39" w:unhideWhenUsed="1"/>
+    <w:lsdException w:name="toc 9" w:semiHidden="1" w:uiPriority="39" w:unhideWhenUsed="1"/>
+    <w:lsdException w:name="Normal Indent" w:semiHidden="1" w:unhideWhenUsed="1"/>
+    <w:lsdException w:name="footnote text" w:semiHidden="1" w:unhideWhenUsed="1"/>
+    <w:lsdException w:name="annotation text" w:semiHidden="1" w:unhideWhenUsed="1"/>
+    <w:lsdException w:name="header" w:semiHidden="1" w:unhideWhenUsed="1"/>
+    <w:lsdException w:name="footer" w:semiHidden="1" w:unhideWhenUsed="1"/>
+    <w:lsdException w:name="index heading" w:semiHidden="1" w:unhideWhenUsed="1"/>
+    <w:lsdException w:name="caption" w:semiHidden="1" w:uiPriority="35" w:unhideWhenUsed="1" w:qFormat="1"/>
+    <w:lsdException w:name="table of figures" w:semiHidden="1" w:unhideWhenUsed="1"/>
+    <w:lsdException w:name="envelope address" w:semiHidden="1" w:unhideWhenUsed="1"/>
+    <w:lsdException w:name="envelope return" w:semiHidden="1" w:unhideWhenUsed="1"/>
+    <w:lsdException w:name="footnote reference" w:semiHidden="1" w:unhideWhenUsed="1"/>
+    <w:lsdException w:name="annotation reference" w:semiHidden="1" w:unhideWhenUsed="1"/>
+    <w:lsdException w:name="line number" w:semiHidden="1" w:unhideWhenUsed="1"/>
+    <w:lsdException w:name="page number" w:semiHidden="1" w:unhideWhenUsed="1"/>
+    <w:lsdException w:name="endnote reference" w:semiHidden="1" w:unhideWhenUsed="1"/>
+    <w:lsdException w:name="endnote text" w:semiHidden="1" w:unhideWhenUsed="1"/>
+    <w:lsdException w:name="table of authorities" w:semiHidden="1" w:unhideWhenUsed="1"/>
+    <w:lsdException w:name="macro" w:semiHidden="1" w:unhideWhenUsed="1"/>
+    <w:lsdException w:name="toa heading" w:semiHidden="1" w:unhideWhenUsed="1"/>
+    <w:lsdException w:name="List" w:semiHidden="1" w:unhideWhenUsed="1"/>
+    <w:lsdException w:name="List Bullet" w:semiHidden="1" w:unhideWhenUsed="1"/>
+    <w:lsdException w:name="List Number" w:semiHidden="1" w:unhideWhenUsed="1"/>
+    <w:lsdException w:name="List 2" w:semiHidden="1" w:unhideWhenUsed="1"/>
+    <w:lsdException w:name="List 3" w:semiHidden="1" w:unhideWhenUsed="1"/>
+    <w:lsdException w:name="List 4" w:semiHidden="1" w:unhideWhenUsed="1"/>
+    <w:lsdException w:name="List 5" w:semiHidden="1" w:unhideWhenUsed="1"/>
+    <w:lsdException w:name="List Bullet 2" w:semiHidden="1" w:unhideWhenUsed="1"/>
+    <w:lsdException w:name="List Bullet 3" w:semiHidden="1" w:unhideWhenUsed="1"/>
+    <w:lsdException w:name="List Bullet 4" w:semiHidden="1" w:unhideWhenUsed="1"/>
+    <w:lsdException w:name="List Bullet 5" w:semiHidden="1" w:unhideWhenUsed="1"/>
+    <w:lsdException w:name="List Number 2" w:semiHidden="1" w:unhideWhenUsed="1"/>
+    <w:lsdException w:name="List Number 3" w:semiHidden="1" w:unhideWhenUsed="1"/>
+    <w:lsdException w:name="List Number 4" w:semiHidden="1" w:unhideWhenUsed="1"/>
+    <w:lsdException w:name="List Number 5" w:semiHidden="1" w:unhideWhenUsed="1"/>
+    <w:lsdException w:name="Title" w:uiPriority="10" w:qFormat="1"/>
+    <w:lsdException w:name="Closing" w:semiHidden="1" w:unhideWhenUsed="1"/>
+    <w:lsdException w:name="Signature" w:semiHidden="1" w:unhideWhenUsed="1"/>
+    <w:lsdException w:name="Default Paragraph Font" w:semiHidden="1" w:uiPriority="1" w:unhideWhenUsed="1"/>
+    <w:lsdException w:name="Body Text" w:semiHidden="1" w:unhideWhenUsed="1"/>
+    <w:lsdException w:name="Body Text Indent" w:semiHidden="1" w:unhideWhenUsed="1"/>
+    <w:lsdException w:name="List Continue" w:semiHidden="1" w:unhideWhenUsed="1"/>
+    <w:lsdException w:name="List Continue 2" w:semiHidden="1" w:unhideWhenUsed="1"/>
+    <w:lsdException w:name="List Continue 3" w:semiHidden="1" w:unhideWhenUsed="1"/>
+    <w:lsdException w:name="List Continue 4" w:semiHidden="1" w:unhideWhenUsed="1"/>
+    <w:lsdException w:name="List Continue 5" w:semiHidden="1" w:unhideWhenUsed="1"/>
+    <w:lsdException w:name="Message Header" w:semiHidden="1" w:unhideWhenUsed="1"/>
+    <w:lsdException w:name="Subtitle" w:uiPriority="11" w:qFormat="1"/>
+    <w:lsdException w:name="Salutation" w:semiHidden="1" w:unhideWhenUsed="1"/>
+    <w:lsdException w:name="Date" w:semiHidden="1" w:unhideWhenUsed="1"/>
+    <w:lsdException w:name="Body Text First Indent" w:semiHidden="1" w:unhideWhenUsed="1"/>
+    <w:lsdException w:name="Body Text First Indent 2" w:semiHidden="1" w:unhideWhenUsed="1"/>
+    <w:lsdException w:name="Note Heading" w:semiHidden="1" w:unhideWhenUsed="1"/>
+    <w:lsdException w:name="Body Text 2" w:semiHidden="1" w:unhideWhenUsed="1"/>
+    <w:lsdException w:name="Body Text 3" w:semiHidden="1" w:unhideWhenUsed="1"/>
+    <w:lsdException w:name="Body Text Indent 2" w:semiHidden="1" w:unhideWhenUsed="1"/>
+    <w:lsdException w:name="Body Text Indent 3" w:semiHidden="1" w:unhideWhenUsed="1"/>
+    <w:lsdException w:name="Block Text" w:semiHidden="1" w:unhideWhenUsed="1"/>
+    <w:lsdException w:name="Hyperlink" w:semiHidden="1" w:unhideWhenUsed="1"/>
+    <w:lsdException w:name="FollowedHyperlink" w:semiHidden="1" w:unhideWhenUsed="1"/>
+    <w:lsdException w:name="Strong" w:uiPriority="22" w:qFormat="1"/>
+    <w:lsdException w:name="Emphasis" w:uiPriority="20" w:qFormat="1"/>
+    <w:lsdException w:name="Document Map" w:semiHidden="1" w:unhideWhenUsed="1"/>
+    <w:lsdException w:name="Plain Text" w:semiHidden="1" w:unhideWhenUsed="1"/>
+    <w:lsdException w:name="E-mail Signature" w:semiHidden="1" w:unhideWhenUsed="1"/>
+    <w:lsdException w:name="HTML Top of Form" w:semiHidden="1" w:unhideWhenUsed="1"/>
+    <w:lsdException w:name="HTML Bottom of Form" w:semiHidden="1" w:unhideWhenUsed="1"/>
+    <w:lsdException w:name="Normal (Web)" w:semiHidden="1" w:unhideWhenUsed="1"/>
+    <w:lsdException w:name="HTML Acronym" w:semiHidden="1" w:unhideWhenUsed="1"/>
+    <w:lsdException w:name="HTML Address" w:semiHidden="1" w:unhideWhenUsed="1"/>
+    <w:lsdException w:name="HTML Cite" w:semiHidden="1" w:unhideWhenUsed="1"/>
+    <w:lsdException w:name="HTML Code" w:semiHidden="1" w:unhideWhenUsed="1"/>
+    <w:lsdException w:name="HTML Definition" w:semiHidden="1" w:unhideWhenUsed="1"/>
+    <w:lsdException w:name="HTML Keyboard" w:semiHidden="1" w:unhideWhenUsed="1"/>
+    <w:lsdException w:name="HTML Preformatted" w:semiHidden="1" w:unhideWhenUsed="1"/>
+    <w:lsdException w:name="HTML Sample" w:semiHidden="1" w:unhideWhenUsed="1"/>
+    <w:lsdException w:name="HTML Typewriter" w:semiHidden="1" w:unhideWhenUsed="1"/>
+    <w:lsdException w:name="HTML Variable" w:semiHidden="1" w:unhideWhenUsed="1"/>
+    <w:lsdException w:name="Normal Table" w:semiHidden="1" w:unhideWhenUsed="1"/>
+    <w:lsdException w:name="annotation subject" w:semiHidden="1" w:unhideWhenUsed="1"/>
+    <w:lsdException w:name="No List" w:semiHidden="1" w:unhideWhenUsed="1"/>
+    <w:lsdException w:name="Outline List 1" w:semiHidden="1" w:unhideWhenUsed="1"/>
+    <w:lsdException w:name="Outline List 2" w:semiHidden="1" w:unhideWhenUsed="1"/>
+    <w:lsdException w:name="Outline List 3" w:semiHidden="1" w:unhideWhenUsed="1"/>
+    <w:lsdException w:name="Table Simple 1" w:semiHidden="1" w:unhideWhenUsed="1"/>
+    <w:lsdException w:name="Table Simple 2" w:semiHidden="1" w:unhideWhenUsed="1"/>
+    <w:lsdException w:name="Table Simple 3" w:semiHidden="1" w:unhideWhenUsed="1"/>
+    <w:lsdException w:name="Table Classic 1" w:semiHidden="1" w:unhideWhenUsed="1"/>
+    <w:lsdException w:name="Table Classic 2" w:semiHidden="1" w:unhideWhenUsed="1"/>
+    <w:lsdException w:name="Table Classic 3" w:semiHidden="1" w:unhideWhenUsed="1"/>
+    <w:lsdException w:name="Table Classic 4" w:semiHidden="1" w:unhideWhenUsed="1"/>
+    <w:lsdException w:name="Table Colorful 1" w:semiHidden="1" w:unhideWhenUsed="1"/>
+    <w:lsdException w:name="Table Colorful 2" w:semiHidden="1" w:unhideWhenUsed="1"/>
+    <w:lsdException w:name="Table Colorful 3" w:semiHidden="1" w:unhideWhenUsed="1"/>
+    <w:lsdException w:name="Table Columns 1" w:semiHidden="1" w:unhideWhenUsed="1"/>
+    <w:lsdException w:name="Table Columns 2" w:semiHidden="1" w:unhideWhenUsed="1"/>
+    <w:lsdException w:name="Table Columns 3" w:semiHidden="1" w:unhideWhenUsed="1"/>
+    <w:lsdException w:name="Table Columns 4" w:semiHidden="1" w:unhideWhenUsed="1"/>
+    <w:lsdException w:name="Table Columns 5" w:semiHidden="1" w:unhideWhenUsed="1"/>
+    <w:lsdException w:name="Table Grid 1" w:semiHidden="1" w:unhideWhenUsed="1"/>
+    <w:lsdException w:name="Table Grid 2" w:semiHidden="1" w:unhideWhenUsed="1"/>
+    <w:lsdException w:name="Table Grid 3" w:semiHidden="1" w:unhideWhenUsed="1"/>
+    <w:lsdException w:name="Table Grid 4" w:semiHidden="1" w:unhideWhenUsed="1"/>
+    <w:lsdException w:name="Table Grid 5" w:semiHidden="1" w:unhideWhenUsed="1"/>
+    <w:lsdException w:name="Table Grid 6" w:semiHidden="1" w:unhideWhenUsed="1"/>
+    <w:lsdException w:name="Table Grid 7" w:semiHidden="1" w:unhideWhenUsed="1"/>
+    <w:lsdException w:name="Table Grid 8" w:semiHidden="1" w:unhideWhenUsed="1"/>
+    <w:lsdException w:name="Table List 1" w:semiHidden="1" w:unhideWhenUsed="1"/>
+    <w:lsdException w:name="Table List 2" w:semiHidden="1" w:unhideWhenUsed="1"/>
+    <w:lsdException w:name="Table List 3" w:semiHidden="1" w:unhideWhenUsed="1"/>
+    <w:lsdException w:name="Table List 4" w:semiHidden="1" w:unhideWhenUsed="1"/>
+    <w:lsdException w:name="Table List 5" w:semiHidden="1" w:unhideWhenUsed="1"/>
+    <w:lsdException w:name="Table List 6" w:semiHidden="1" w:unhideWhenUsed="1"/>
+    <w:lsdException w:name="Table List 7" w:semiHidden="1" w:unhideWhenUsed="1"/>
+    <w:lsdException w:name="Table List 8" w:semiHidden="1" w:unhideWhenUsed="1"/>
+    <w:lsdException w:name="Table 3D effects 1" w:semiHidden="1" w:unhideWhenUsed="1"/>
+    <w:lsdException w:name="Table 3D effects 2" w:semiHidden="1" w:unhideWhenUsed="1"/>
+    <w:lsdException w:name="Table 3D effects 3" w:semiHidden="1" w:unhideWhenUsed="1"/>
+    <w:lsdException w:name="Table Contemporary" w:semiHidden="1" w:unhideWhenUsed="1"/>
+    <w:lsdException w:name="Table Elegant" w:semiHidden="1" w:unhideWhenUsed="1"/>
+    <w:lsdException w:name="Table Professional" w:semiHidden="1" w:unhideWhenUsed="1"/>
+    <w:lsdException w:name="Table Subtle 1" w:semiHidden="1" w:unhideWhenUsed="1"/>
+    <w:lsdException w:name="Table Subtle 2" w:semiHidden="1" w:unhideWhenUsed="1"/>
+    <w:lsdException w:name="Table Web 1" w:semiHidden="1" w:unhideWhenUsed="1"/>
+    <w:lsdException w:name="Table Web 2" w:semiHidden="1" w:unhideWhenUsed="1"/>
+    <w:lsdException w:name="Table Web 3" w:semiHidden="1" w:unhideWhenUsed="1"/>
+    <w:lsdException w:name="Balloon Text" w:semiHidden="1" w:unhideWhenUsed="1"/>
+    <w:lsdException w:name="Table Grid" w:semiHidden="1" w:uiPriority="39" w:unhideWhenUsed="1"/>
+    <w:lsdException w:name="Table Theme" w:semiHidden="1" w:unhideWhenUsed="1"/>
+    <w:lsdException w:name="Placeholder Text" w:semiHidden="1"/>
+    <w:lsdException w:name="No Spacing" w:uiPriority="1" w:qFormat="1"/>
+    <w:lsdException w:name="Light Shading" w:uiPriority="60"/>
+    <w:lsdException w:name="Light List" w:uiPriority="61"/>
+    <w:lsdException w:name="Light Grid" w:uiPriority="62"/>
+    <w:lsdException w:name="Medium Shading 1" w:uiPriority="63"/>
+    <w:lsdException w:name="Medium Shading 2" w:uiPriority="64"/>
+    <w:lsdException w:name="Medium List 1" w:uiPriority="65"/>
+    <w:lsdException w:name="Medium List 2" w:uiPriority="66"/>
+    <w:lsdException w:name="Medium Grid 1" w:uiPriority="67"/>
+    <w:lsdException w:name="Medium Grid 2" w:uiPriority="68"/>
+    <w:lsdException w:name="Medium Grid 3" w:uiPriority="69"/>
+    <w:lsdException w:name="Dark List" w:uiPriority="70"/>
+    <w:lsdException w:name="Colorful Shading" w:uiPriority="71"/>
+    <w:lsdException w:name="Colorful List" w:uiPriority="72"/>
+    <w:lsdException w:name="Colorful Grid" w:uiPriority="73"/>
+    <w:lsdException w:name="Light Shading Accent 1" w:uiPriority="60"/>
+    <w:lsdException w:name="Light List Accent 1" w:uiPriority="61"/>
+    <w:lsdException w:name="Light Grid Accent 1" w:uiPriority="62"/>
+    <w:lsdException w:name="Medium Shading 1 Accent 1" w:uiPriority="63"/>
+    <w:lsdException w:name="Medium Shading 2 Accent 1" w:uiPriority="64"/>
+    <w:lsdException w:name="Medium List 1 Accent 1" w:uiPriority="65"/>
+    <w:lsdException w:name="Revision" w:semiHidden="1"/>
+    <w:lsdException w:name="List Paragraph" w:uiPriority="34" w:qFormat="1"/>
+    <w:lsdException w:name="Quote" w:uiPriority="29" w:qFormat="1"/>
+    <w:lsdException w:name="Intense Quote" w:uiPriority="30" w:qFormat="1"/>
+    <w:lsdException w:name="Medium List 2 Accent 1" w:uiPriority="66"/>
+    <w:lsdException w:name="Medium Grid 1 Accent 1" w:uiPriority="67"/>
+    <w:lsdException w:name="Medium Grid 2 Accent 1" w:uiPriority="68"/>
+    <w:lsdException w:name="Medium Grid 3 Accent 1" w:uiPriority="69"/>
+    <w:lsdException w:name="Dark List Accent 1" w:uiPriority="70"/>
+    <w:lsdException w:name="Colorful Shading Accent 1" w:uiPriority="71"/>
+    <w:lsdException w:name="Colorful List Accent 1" w:uiPriority="72"/>
+    <w:lsdException w:name="Colorful Grid Accent 1" w:uiPriority="73"/>
+    <w:lsdException w:name="Light Shading Accent 2" w:uiPriority="60"/>
+    <w:lsdException w:name="Light List Accent 2" w:uiPriority="61"/>
+    <w:lsdException w:name="Light Grid Accent 2" w:uiPriority="62"/>
+    <w:lsdException w:name="Medium Shading 1 Accent 2" w:uiPriority="63"/>
+    <w:lsdException w:name="Medium Shading 2 Accent 2" w:uiPriority="64"/>
+    <w:lsdException w:name="Medium List 1 Accent 2" w:uiPriority="65"/>
+    <w:lsdException w:name="Medium List 2 Accent 2" w:uiPriority="66"/>
+    <w:lsdException w:name="Medium Grid 1 Accent 2" w:uiPriority="67"/>
+    <w:lsdException w:name="Medium Grid 2 Accent 2" w:uiPriority="68"/>
+    <w:lsdException w:name="Medium Grid 3 Accent 2" w:uiPriority="69"/>
+    <w:lsdException w:name="Dark List Accent 2" w:uiPriority="70"/>
+    <w:lsdException w:name="Colorful Shading Accent 2" w:uiPriority="71"/>
+    <w:lsdException w:name="Colorful List Accent 2" w:uiPriority="72"/>
+    <w:lsdException w:name="Colorful Grid Accent 2" w:uiPriority="73"/>
+    <w:lsdException w:name="Light Shading Accent 3" w:uiPriority="60"/>
+    <w:lsdException w:name="Light List Accent 3" w:uiPriority="61"/>
+    <w:lsdException w:name="Light Grid Accent 3" w:uiPriority="62"/>
+    <w:lsdException w:name="Medium Shading 1 Accent 3" w:uiPriority="63"/>
+    <w:lsdException w:name="Medium Shading 2 Accent 3" w:uiPriority="64"/>
+    <w:lsdException w:name="Medium List 1 Accent 3" w:uiPriority="65"/>
+    <w:lsdException w:name="Medium List 2 Accent 3" w:uiPriority="66"/>
+    <w:lsdException w:name="Medium Grid 1 Accent 3" w:uiPriority="67"/>
+    <w:lsdException w:name="Medium Grid 2 Accent 3" w:uiPriority="68"/>
+    <w:lsdException w:name="Medium Grid 3 Accent 3" w:uiPriority="69"/>
+    <w:lsdException w:name="Dark List Accent 3" w:uiPriority="70"/>
+    <w:lsdException w:name="Colorful Shading Accent 3" w:uiPriority="71"/>
+    <w:lsdException w:name="Colorful List Accent 3" w:uiPriority="72"/>
+    <w:lsdException w:name="Colorful Grid Accent 3" w:uiPriority="73"/>
+    <w:lsdException w:name="Light Shading Accent 4" w:uiPriority="60"/>
+    <w:lsdException w:name="Light List Accent 4" w:uiPriority="61"/>
+    <w:lsdException w:name="Light Grid Accent 4" w:uiPriority="62"/>
+    <w:lsdException w:name="Medium Shading 1 Accent 4" w:uiPriority="63"/>
+    <w:lsdException w:name="Medium Shading 2 Accent 4" w:uiPriority="64"/>
+    <w:lsdException w:name="Medium List 1 Accent 4" w:uiPriority="65"/>
+    <w:lsdException w:name="Medium List 2 Accent 4" w:uiPriority="66"/>
+    <w:lsdException w:name="Medium Grid 1 Accent 4" w:uiPriority="67"/>
+    <w:lsdException w:name="Medium Grid 2 Accent 4" w:uiPriority="68"/>
+    <w:lsdException w:name="Medium Grid 3 Accent 4" w:uiPriority="69"/>
+    <w:lsdException w:name="Dark List Accent 4" w:uiPriority="70"/>
+    <w:lsdException w:name="Colorful Shading Accent 4" w:uiPriority="71"/>
+    <w:lsdException w:name="Colorful List Accent 4" w:uiPriority="72"/>
+    <w:lsdException w:name="Colorful Grid Accent 4" w:uiPriority="73"/>
+    <w:lsdException w:name="Light Shading Accent 5" w:uiPriority="60"/>
+    <w:lsdException w:name="Light List Accent 5" w:uiPriority="61"/>
+    <w:lsdException w:name="Light Grid Accent 5" w:uiPriority="62"/>
+    <w:lsdException w:name="Medium Shading 1 Accent 5" w:uiPriority="63"/>
+    <w:lsdException w:name="Medium Shading 2 Accent 5" w:uiPriority="64"/>
+    <w:lsdException w:name="Medium List 1 Accent 5" w:uiPriority="65"/>
+    <w:lsdException w:name="Medium List 2 Accent 5" w:uiPriority="66"/>
+    <w:lsdException w:name="Medium Grid 1 Accent 5" w:uiPriority="67"/>
+    <w:lsdException w:name="Medium Grid 2 Accent 5" w:uiPriority="68"/>
+    <w:lsdException w:name="Medium Grid 3 Accent 5" w:uiPriority="69"/>
+    <w:lsdException w:name="Dark List Accent 5" w:uiPriority="70"/>
+    <w:lsdException w:name="Colorful Shading Accent 5" w:uiPriority="71"/>
+    <w:lsdException w:name="Colorful List Accent 5" w:uiPriority="72"/>
+    <w:lsdException w:name="Colorful Grid Accent 5" w:uiPriority="73"/>
+    <w:lsdException w:name="Light Shading Accent 6" w:uiPriority="60"/>
+    <w:lsdException w:name="Light List Accent 6" w:uiPriority="61"/>
+    <w:lsdException w:name="Light Grid Accent 6" w:uiPriority="62"/>
+    <w:lsdException w:name="Medium Shading 1 Accent 6" w:uiPriority="63"/>
+    <w:lsdException w:name="Medium Shading 2 Accent 6" w:uiPriority="64"/>
+    <w:lsdException w:name="Medium List 1 Accent 6" w:uiPriority="65"/>
+    <w:lsdException w:name="Medium List 2 Accent 6" w:uiPriority="66"/>
+    <w:lsdException w:name="Medium Grid 1 Accent 6" w:uiPriority="67"/>
+    <w:lsdException w:name="Medium Grid 2 Accent 6" w:uiPriority="68"/>
+    <w:lsdException w:name="Medium Grid 3 Accent 6" w:uiPriority="69"/>
+    <w:lsdException w:name="Dark List Accent 6" w:uiPriority="70"/>
+    <w:lsdException w:name="Colorful Shading Accent 6" w:uiPriority="71"/>
+    <w:lsdException w:name="Colorful List Accent 6" w:uiPriority="72"/>
+    <w:lsdException w:name="Colorful Grid Accent 6" w:uiPriority="73"/>
+    <w:lsdException w:name="Subtle Emphasis" w:uiPriority="19" w:qFormat="1"/>
+    <w:lsdException w:name="Intense Emphasis" w:uiPriority="21" w:qFormat="1"/>
+    <w:lsdException w:name="Subtle Reference" w:uiPriority="31" w:qFormat="1"/>
+    <w:lsdException w:name="Intense Reference" w:uiPriority="32" w:qFormat="1"/>
+    <w:lsdException w:name="Book Title" w:uiPriority="33" w:qFormat="1"/>
+    <w:lsdException w:name="Bibliography" w:semiHidden="1" w:uiPriority="37" w:unhideWhenUsed="1"/>
+    <w:lsdException w:name="TOC Heading" w:semiHidden="1" w:uiPriority="39" w:unhideWhenUsed="1" w:qFormat="1"/>
+    <w:lsdException w:name="Plain Table 1" w:uiPriority="41"/>
+    <w:lsdException w:name="Plain Table 2" w:uiPriority="42"/>
+    <w:lsdException w:name="Plain Table 3" w:uiPriority="43"/>
+    <w:lsdException w:name="Plain Table 4" w:uiPriority="44"/>
+    <w:lsdException w:name="Plain Table 5" w:uiPriority="45"/>
+    <w:lsdException w:name="Grid Table Light" w:uiPriority="40"/>
+    <w:lsdException w:name="Grid Table 1 Light" w:uiPriority="46"/>
+    <w:lsdException w:name="Grid Table 2" w:uiPriority="47"/>
+    <w:lsdException w:name="Grid Table 3" w:uiPriority="48"/>
+    <w:lsdException w:name="Grid Table 4" w:uiPriority="49"/>
+    <w:lsdException w:name="Grid Table 5 Dark" w:uiPriority="50"/>
+    <w:lsdException w:name="Grid Table 6 Colorful" w:uiPriority="51"/>
+    <w:lsdException w:name="Grid Table 7 Colorful" w:uiPriority="52"/>
+    <w:lsdException w:name="Grid Table 1 Light Accent 1" w:uiPriority="46"/>
+    <w:lsdException w:name="Grid Table 2 Accent 1" w:uiPriority="47"/>
+    <w:lsdException w:name="Grid Table 3 Accent 1" w:uiPriority="48"/>
+    <w:lsdException w:name="Grid Table 4 Accent 1" w:uiPriority="49"/>
+    <w:lsdException w:name="Grid Table 5 Dark Accent 1" w:uiPriority="50"/>
+    <w:lsdException w:name="Grid Table 6 Colorful Accent 1" w:uiPriority="51"/>
+    <w:lsdException w:name="Grid Table 7 Colorful Accent 1" w:uiPriority="52"/>
+    <w:lsdException w:name="Grid Table 1 Light Accent 2" w:uiPriority="46"/>
+    <w:lsdException w:name="Grid Table 2 Accent 2" w:uiPriority="47"/>
+    <w:lsdException w:name="Grid Table 3 Accent 2" w:uiPriority="48"/>
+    <w:lsdException w:name="Grid Table 4 Accent 2" w:uiPriority="49"/>
+    <w:lsdException w:name="Grid Table 5 Dark Accent 2" w:uiPriority="50"/>
+    <w:lsdException w:name="Grid Table 6 Colorful Accent 2" w:uiPriority="51"/>
+    <w:lsdException w:name="Grid Table 7 Colorful Accent 2" w:uiPriority="52"/>
+    <w:lsdException w:name="Grid Table 1 Light Accent 3" w:uiPriority="46"/>
+    <w:lsdException w:name="Grid Table 2 Accent 3" w:uiPriority="47"/>
+    <w:lsdException w:name="Grid Table 3 Accent 3" w:uiPriority="48"/>
+    <w:lsdException w:name="Grid Table 4 Accent 3" w:uiPriority="49"/>
+    <w:lsdException w:name="Grid Table 5 Dark Accent 3" w:uiPriority="50"/>
+    <w:lsdException w:name="Grid Table 6 Colorful Accent 3" w:uiPriority="51"/>
+    <w:lsdException w:name="Grid Table 7 Colorful Accent 3" w:uiPriority="52"/>
+    <w:lsdException w:name="Grid Table 1 Light Accent 4" w:uiPriority="46"/>
+    <w:lsdException w:name="Grid Table 2 Accent 4" w:uiPriority="47"/>
+    <w:lsdException w:name="Grid Table 3 Accent 4" w:uiPriority="48"/>
+    <w:lsdException w:name="Grid Table 4 Accent 4" w:uiPriority="49"/>
+    <w:lsdException w:name="Grid Table 5 Dark Accent 4" w:uiPriority="50"/>
+    <w:lsdException w:name="Grid Table 6 Colorful Accent 4" w:uiPriority="51"/>
+    <w:lsdException w:name="Grid Table 7 Colorful Accent 4" w:uiPriority="52"/>
+    <w:lsdException w:name="Grid Table 1 Light Accent 5" w:uiPriority="46"/>
+    <w:lsdException w:name="Grid Table 2 Accent 5" w:uiPriority="47"/>
+    <w:lsdException w:name="Grid Table 3 Accent 5" w:uiPriority="48"/>
+    <w:lsdException w:name="Grid Table 4 Accent 5" w:uiPriority="49"/>
+    <w:lsdException w:name="Grid Table 5 Dark Accent 5" w:uiPriority="50"/>
+    <w:lsdException w:name="Grid Table 6 Colorful Accent 5" w:uiPriority="51"/>
+    <w:lsdException w:name="Grid Table 7 Colorful Accent 5" w:uiPriority="52"/>
+    <w:lsdException w:name="Grid Table 1 Light Accent 6" w:uiPriority="46"/>
+    <w:lsdException w:name="Grid Table 2 Accent 6" w:uiPriority="47"/>
+    <w:lsdException w:name="Grid Table 3 Accent 6" w:uiPriority="48"/>
+    <w:lsdException w:name="Grid Table 4 Accent 6" w:uiPriority="49"/>
+    <w:lsdException w:name="Grid Table 5 Dark Accent 6" w:uiPriority="50"/>
+    <w:lsdException w:name="Grid Table 6 Colorful Accent 6" w:uiPriority="51"/>
+    <w:lsdException w:name="Grid Table 7 Colorful Accent 6" w:uiPriority="52"/>
+    <w:lsdException w:name="List Table 1 Light" w:uiPriority="46"/>
+    <w:lsdException w:name="List Table 2" w:uiPriority="47"/>
+    <w:lsdException w:name="List Table 3" w:uiPriority="48"/>
+    <w:lsdException w:name="List Table 4" w:uiPriority="49"/>
+    <w:lsdException w:name="List Table 5 Dark" w:uiPriority="50"/>
+    <w:lsdException w:name="List Table 6 Colorful" w:uiPriority="51"/>
+    <w:lsdException w:name="List Table 7 Colorful" w:uiPriority="52"/>
+    <w:lsdException w:name="List Table 1 Light Accent 1" w:uiPriority="46"/>
+    <w:lsdException w:name="List Table 2 Accent 1" w:uiPriority="47"/>
+    <w:lsdException w:name="List Table 3 Accent 1" w:uiPriority="48"/>
+    <w:lsdException w:name="List Table 4 Accent 1" w:uiPriority="49"/>
+    <w:lsdException w:name="List Table 5 Dark Accent 1" w:uiPriority="50"/>
+    <w:lsdException w:name="List Table 6 Colorful Accent 1" w:uiPriority="51"/>
+    <w:lsdException w:name="List Table 7 Colorful Accent 1" w:uiPriority="52"/>
+    <w:lsdException w:name="List Table 1 Light Accent 2" w:uiPriority="46"/>
+    <w:lsdException w:name="List Table 2 Accent 2" w:uiPriority="47"/>
+    <w:lsdException w:name="List Table 3 Accent 2" w:uiPriority="48"/>
+    <w:lsdException w:name="List Table 4 Accent 2" w:uiPriority="49"/>
+    <w:lsdException w:name="List Table 5 Dark Accent 2" w:uiPriority="50"/>
+    <w:lsdException w:name="List Table 6 Colorful Accent 2" w:uiPriority="51"/>
+    <w:lsdException w:name="List Table 7 Colorful Accent 2" w:uiPriority="52"/>
+    <w:lsdException w:name="List Table 1 Light Accent 3" w:uiPriority="46"/>
+    <w:lsdException w:name="List Table 2 Accent 3" w:uiPriority="47"/>
+    <w:lsdException w:name="List Table 3 Accent 3" w:uiPriority="48"/>
+    <w:lsdException w:name="List Table 4 Accent 3" w:uiPriority="49"/>
+    <w:lsdException w:name="List Table 5 Dark Accent 3" w:uiPriority="50"/>
+    <w:lsdException w:name="List Table 6 Colorful Accent 3" w:uiPriority="51"/>
+    <w:lsdException w:name="List Table 7 Colorful Accent 3" w:uiPriority="52"/>
+    <w:lsdException w:name="List Table 1 Light Accent 4" w:uiPriority="46"/>
+    <w:lsdException w:name="List Table 2 Accent 4" w:uiPriority="47"/>
+    <w:lsdException w:name="List Table 3 Accent 4" w:uiPriority="48"/>
+    <w:lsdException w:name="List Table 4 Accent 4" w:uiPriority="49"/>
+    <w:lsdException w:name="List Table 5 Dark Accent 4" w:uiPriority="50"/>
+    <w:lsdException w:name="List Table 6 Colorful Accent 4" w:uiPriority="51"/>
+    <w:lsdException w:name="List Table 7 Colorful Accent 4" w:uiPriority="52"/>
+    <w:lsdException w:name="List Table 1 Light Accent 5" w:uiPriority="46"/>
+    <w:lsdException w:name="List Table 2 Accent 5" w:uiPriority="47"/>
+    <w:lsdException w:name="List Table 3 Accent 5" w:uiPriority="48"/>
+    <w:lsdException w:name="List Table 4 Accent 5" w:uiPriority="49"/>
+    <w:lsdException w:name="List Table 5 Dark Accent 5" w:uiPriority="50"/>
+    <w:lsdException w:name="List Table 6 Colorful Accent 5" w:uiPriority="51"/>
+    <w:lsdException w:name="List Table 7 Colorful Accent 5" w:uiPriority="52"/>
+    <w:lsdException w:name="List Table 1 Light Accent 6" w:uiPriority="46"/>
+    <w:lsdException w:name="List Table 2 Accent 6" w:uiPriority="47"/>
+    <w:lsdException w:name="List Table 3 Accent 6" w:uiPriority="48"/>
+    <w:lsdException w:name="List Table 4 Accent 6" w:uiPriority="49"/>
+    <w:lsdException w:name="List Table 5 Dark Accent 6" w:uiPriority="50"/>
+    <w:lsdException w:name="List Table 6 Colorful Accent 6" w:uiPriority="51"/>
+    <w:lsdException w:name="List Table 7 Colorful Accent 6" w:uiPriority="52"/>
+    <w:lsdException w:name="Mention" w:semiHidden="1" w:unhideWhenUsed="1"/>
+    <w:lsdException w:name="Smart Hyperlink" w:semiHidden="1" w:unhideWhenUsed="1"/>
+    <w:lsdException w:name="Hashtag" w:semiHidden="1" w:unhideWhenUsed="1"/>
+    <w:lsdException w:name="Unresolved Mention" w:semiHidden="1" w:unhideWhenUsed="1"/>
+    <w:lsdException w:name="Smart Link" w:semiHidden="1" w:unhideWhenUsed="1"/>
   </w:latentStyles>
-  <w:style w:type="paragraph" w:default="1" w:styleId="Normal">
+  <w:style w:type="paragraph" w:default="1" w:styleId="a">
     <w:name w:val="Normal"/>
     <w:qFormat/>
   </w:style>
-  <w:style w:type="character" w:default="1" w:styleId="DefaultParagraphFont">
+  <w:style w:type="character" w:default="1" w:styleId="a0">
     <w:name w:val="Default Paragraph Font"/>
     <w:uiPriority w:val="1"/>
     <w:semiHidden/>
     <w:unhideWhenUsed/>
   </w:style>
-  <w:style w:type="table" w:default="1" w:styleId="TableNormal">
+  <w:style w:type="table" w:default="1" w:styleId="a1">
     <w:name w:val="Normal Table"/>
     <w:uiPriority w:val="99"/>
     <w:semiHidden/>
@@ -3188,15 +3558,15 @@
       </w:tblCellMar>
     </w:tblPr>
   </w:style>
-  <w:style w:type="numbering" w:default="1" w:styleId="NoList">
+  <w:style w:type="numbering" w:default="1" w:styleId="a2">
     <w:name w:val="No List"/>
     <w:uiPriority w:val="99"/>
     <w:semiHidden/>
     <w:unhideWhenUsed/>
   </w:style>
-  <w:style w:type="character" w:styleId="PlaceholderText">
+  <w:style w:type="character" w:styleId="a3">
     <w:name w:val="Placeholder Text"/>
-    <w:basedOn w:val="DefaultParagraphFont"/>
+    <w:basedOn w:val="a0"/>
     <w:uiPriority w:val="99"/>
     <w:semiHidden/>
     <w:rsid w:val="00050906"/>
@@ -3204,9 +3574,9 @@
       <w:color w:val="808080"/>
     </w:rPr>
   </w:style>
-  <w:style w:type="paragraph" w:styleId="ListParagraph">
+  <w:style w:type="paragraph" w:styleId="a4">
     <w:name w:val="List Paragraph"/>
-    <w:basedOn w:val="Normal"/>
+    <w:basedOn w:val="a"/>
     <w:uiPriority w:val="34"/>
     <w:qFormat/>
     <w:rsid w:val="00704661"/>
@@ -3215,9 +3585,9 @@
       <w:contextualSpacing/>
     </w:pPr>
   </w:style>
-  <w:style w:type="table" w:styleId="TableGrid">
+  <w:style w:type="table" w:styleId="a5">
     <w:name w:val="Table Grid"/>
-    <w:basedOn w:val="TableNormal"/>
+    <w:basedOn w:val="a1"/>
     <w:uiPriority w:val="39"/>
     <w:rsid w:val="00487D05"/>
     <w:pPr>
@@ -3235,10 +3605,10 @@
       </w:tblBorders>
     </w:tblPr>
   </w:style>
-  <w:style w:type="paragraph" w:styleId="Header">
+  <w:style w:type="paragraph" w:styleId="a6">
     <w:name w:val="header"/>
-    <w:basedOn w:val="Normal"/>
-    <w:link w:val="HeaderChar"/>
+    <w:basedOn w:val="a"/>
+    <w:link w:val="a7"/>
     <w:uiPriority w:val="99"/>
     <w:unhideWhenUsed/>
     <w:rsid w:val="006D1C5F"/>
@@ -3250,17 +3620,17 @@
       <w:spacing w:after="0" w:line="240" w:lineRule="auto"/>
     </w:pPr>
   </w:style>
-  <w:style w:type="character" w:customStyle="1" w:styleId="HeaderChar">
-    <w:name w:val="Header Char"/>
-    <w:basedOn w:val="DefaultParagraphFont"/>
-    <w:link w:val="Header"/>
+  <w:style w:type="character" w:customStyle="1" w:styleId="a7">
+    <w:name w:val="Горен колонтитул Знак"/>
+    <w:basedOn w:val="a0"/>
+    <w:link w:val="a6"/>
     <w:uiPriority w:val="99"/>
     <w:rsid w:val="006D1C5F"/>
   </w:style>
-  <w:style w:type="paragraph" w:styleId="Footer">
+  <w:style w:type="paragraph" w:styleId="a8">
     <w:name w:val="footer"/>
-    <w:basedOn w:val="Normal"/>
-    <w:link w:val="FooterChar"/>
+    <w:basedOn w:val="a"/>
+    <w:link w:val="a9"/>
     <w:uiPriority w:val="99"/>
     <w:unhideWhenUsed/>
     <w:rsid w:val="006D1C5F"/>
@@ -3272,17 +3642,17 @@
       <w:spacing w:after="0" w:line="240" w:lineRule="auto"/>
     </w:pPr>
   </w:style>
-  <w:style w:type="character" w:customStyle="1" w:styleId="FooterChar">
-    <w:name w:val="Footer Char"/>
-    <w:basedOn w:val="DefaultParagraphFont"/>
-    <w:link w:val="Footer"/>
+  <w:style w:type="character" w:customStyle="1" w:styleId="a9">
+    <w:name w:val="Долен колонтитул Знак"/>
+    <w:basedOn w:val="a0"/>
+    <w:link w:val="a8"/>
     <w:uiPriority w:val="99"/>
     <w:rsid w:val="006D1C5F"/>
   </w:style>
-  <w:style w:type="paragraph" w:styleId="BalloonText">
+  <w:style w:type="paragraph" w:styleId="aa">
     <w:name w:val="Balloon Text"/>
-    <w:basedOn w:val="Normal"/>
-    <w:link w:val="BalloonTextChar"/>
+    <w:basedOn w:val="a"/>
+    <w:link w:val="ab"/>
     <w:uiPriority w:val="99"/>
     <w:semiHidden/>
     <w:unhideWhenUsed/>
@@ -3296,10 +3666,10 @@
       <w:szCs w:val="16"/>
     </w:rPr>
   </w:style>
-  <w:style w:type="character" w:customStyle="1" w:styleId="BalloonTextChar">
-    <w:name w:val="Balloon Text Char"/>
-    <w:basedOn w:val="DefaultParagraphFont"/>
-    <w:link w:val="BalloonText"/>
+  <w:style w:type="character" w:customStyle="1" w:styleId="ab">
+    <w:name w:val="Изнесен текст Знак"/>
+    <w:basedOn w:val="a0"/>
+    <w:link w:val="aa"/>
     <w:uiPriority w:val="99"/>
     <w:semiHidden/>
     <w:rsid w:val="00AA7F8B"/>
@@ -3309,9 +3679,9 @@
       <w:szCs w:val="16"/>
     </w:rPr>
   </w:style>
-  <w:style w:type="character" w:styleId="CommentReference">
+  <w:style w:type="character" w:styleId="ac">
     <w:name w:val="annotation reference"/>
-    <w:basedOn w:val="DefaultParagraphFont"/>
+    <w:basedOn w:val="a0"/>
     <w:uiPriority w:val="99"/>
     <w:semiHidden/>
     <w:unhideWhenUsed/>
@@ -3321,10 +3691,10 @@
       <w:szCs w:val="16"/>
     </w:rPr>
   </w:style>
-  <w:style w:type="paragraph" w:styleId="CommentText">
+  <w:style w:type="paragraph" w:styleId="ad">
     <w:name w:val="annotation text"/>
-    <w:basedOn w:val="Normal"/>
-    <w:link w:val="CommentTextChar"/>
+    <w:basedOn w:val="a"/>
+    <w:link w:val="ae"/>
     <w:uiPriority w:val="99"/>
     <w:semiHidden/>
     <w:unhideWhenUsed/>
@@ -3337,10 +3707,10 @@
       <w:szCs w:val="20"/>
     </w:rPr>
   </w:style>
-  <w:style w:type="character" w:customStyle="1" w:styleId="CommentTextChar">
-    <w:name w:val="Comment Text Char"/>
-    <w:basedOn w:val="DefaultParagraphFont"/>
-    <w:link w:val="CommentText"/>
+  <w:style w:type="character" w:customStyle="1" w:styleId="ae">
+    <w:name w:val="Текст на коментар Знак"/>
+    <w:basedOn w:val="a0"/>
+    <w:link w:val="ad"/>
     <w:uiPriority w:val="99"/>
     <w:semiHidden/>
     <w:rsid w:val="008F5E19"/>
@@ -3349,11 +3719,11 @@
       <w:szCs w:val="20"/>
     </w:rPr>
   </w:style>
-  <w:style w:type="paragraph" w:styleId="CommentSubject">
+  <w:style w:type="paragraph" w:styleId="af">
     <w:name w:val="annotation subject"/>
-    <w:basedOn w:val="CommentText"/>
-    <w:next w:val="CommentText"/>
-    <w:link w:val="CommentSubjectChar"/>
+    <w:basedOn w:val="ad"/>
+    <w:next w:val="ad"/>
+    <w:link w:val="af0"/>
     <w:uiPriority w:val="99"/>
     <w:semiHidden/>
     <w:unhideWhenUsed/>
@@ -3363,383 +3733,10 @@
       <w:bCs/>
     </w:rPr>
   </w:style>
-  <w:style w:type="character" w:customStyle="1" w:styleId="CommentSubjectChar">
-    <w:name w:val="Comment Subject Char"/>
-    <w:basedOn w:val="CommentTextChar"/>
-    <w:link w:val="CommentSubject"/>
-    <w:uiPriority w:val="99"/>
-    <w:semiHidden/>
-    <w:rsid w:val="008F5E19"/>
-    <w:rPr>
-      <w:b/>
-      <w:bCs/>
-      <w:sz w:val="20"/>
-      <w:szCs w:val="20"/>
-    </w:rPr>
-  </w:style>
-</w:styles>
-</file>
-
-<file path=word/stylesWithEffects.xml><?xml version="1.0" encoding="utf-8"?>
-<w:styles xmlns:wpc="http://schemas.microsoft.com/office/word/2010/wordprocessingCanvas" xmlns:mc="http://schemas.openxmlformats.org/markup-compatibility/2006" xmlns:o="urn:schemas-microsoft-com:office:office" xmlns:r="http://schemas.openxmlformats.org/officeDocument/2006/relationships" xmlns:m="http://schemas.openxmlformats.org/officeDocument/2006/math" xmlns:v="urn:schemas-microsoft-com:vml" xmlns:wp14="http://schemas.microsoft.com/office/word/2010/wordprocessingDrawing" xmlns:wp="http://schemas.openxmlformats.org/drawingml/2006/wordprocessingDrawing" xmlns:w10="urn:schemas-microsoft-com:office:word" xmlns:w="http://schemas.openxmlformats.org/wordprocessingml/2006/main" xmlns:w14="http://schemas.microsoft.com/office/word/2010/wordml" xmlns:wpg="http://schemas.microsoft.com/office/word/2010/wordprocessingGroup" xmlns:wpi="http://schemas.microsoft.com/office/word/2010/wordprocessingInk" xmlns:wne="http://schemas.microsoft.com/office/word/2006/wordml" xmlns:wps="http://schemas.microsoft.com/office/word/2010/wordprocessingShape" mc:Ignorable="w14 wp14">
-  <w:docDefaults>
-    <w:rPrDefault>
-      <w:rPr>
-        <w:rFonts w:asciiTheme="minorHAnsi" w:eastAsiaTheme="minorHAnsi" w:hAnsiTheme="minorHAnsi" w:cstheme="minorBidi"/>
-        <w:sz w:val="22"/>
-        <w:szCs w:val="22"/>
-        <w:lang w:val="en-US" w:eastAsia="en-US" w:bidi="ar-SA"/>
-      </w:rPr>
-    </w:rPrDefault>
-    <w:pPrDefault>
-      <w:pPr>
-        <w:spacing w:after="160" w:line="259" w:lineRule="auto"/>
-      </w:pPr>
-    </w:pPrDefault>
-  </w:docDefaults>
-  <w:latentStyles w:defLockedState="0" w:defUIPriority="99" w:defSemiHidden="1" w:defUnhideWhenUsed="1" w:defQFormat="0" w:count="267">
-    <w:lsdException w:name="Normal" w:semiHidden="0" w:uiPriority="0" w:unhideWhenUsed="0" w:qFormat="1"/>
-    <w:lsdException w:name="heading 1" w:semiHidden="0" w:uiPriority="9" w:unhideWhenUsed="0" w:qFormat="1"/>
-    <w:lsdException w:name="heading 2" w:uiPriority="9" w:qFormat="1"/>
-    <w:lsdException w:name="heading 3" w:uiPriority="9" w:qFormat="1"/>
-    <w:lsdException w:name="heading 4" w:uiPriority="9" w:qFormat="1"/>
-    <w:lsdException w:name="heading 5" w:uiPriority="9" w:qFormat="1"/>
-    <w:lsdException w:name="heading 6" w:uiPriority="9" w:qFormat="1"/>
-    <w:lsdException w:name="heading 7" w:uiPriority="9" w:qFormat="1"/>
-    <w:lsdException w:name="heading 8" w:uiPriority="9" w:qFormat="1"/>
-    <w:lsdException w:name="heading 9" w:uiPriority="9" w:qFormat="1"/>
-    <w:lsdException w:name="toc 1" w:uiPriority="39"/>
-    <w:lsdException w:name="toc 2" w:uiPriority="39"/>
-    <w:lsdException w:name="toc 3" w:uiPriority="39"/>
-    <w:lsdException w:name="toc 4" w:uiPriority="39"/>
-    <w:lsdException w:name="toc 5" w:uiPriority="39"/>
-    <w:lsdException w:name="toc 6" w:uiPriority="39"/>
-    <w:lsdException w:name="toc 7" w:uiPriority="39"/>
-    <w:lsdException w:name="toc 8" w:uiPriority="39"/>
-    <w:lsdException w:name="toc 9" w:uiPriority="39"/>
-    <w:lsdException w:name="caption" w:uiPriority="35" w:qFormat="1"/>
-    <w:lsdException w:name="Title" w:semiHidden="0" w:uiPriority="10" w:unhideWhenUsed="0" w:qFormat="1"/>
-    <w:lsdException w:name="Default Paragraph Font" w:uiPriority="1"/>
-    <w:lsdException w:name="Subtitle" w:semiHidden="0" w:uiPriority="11" w:unhideWhenUsed="0" w:qFormat="1"/>
-    <w:lsdException w:name="Strong" w:semiHidden="0" w:uiPriority="22" w:unhideWhenUsed="0" w:qFormat="1"/>
-    <w:lsdException w:name="Emphasis" w:semiHidden="0" w:uiPriority="20" w:unhideWhenUsed="0" w:qFormat="1"/>
-    <w:lsdException w:name="Table Grid" w:semiHidden="0" w:uiPriority="39" w:unhideWhenUsed="0"/>
-    <w:lsdException w:name="Placeholder Text" w:unhideWhenUsed="0"/>
-    <w:lsdException w:name="No Spacing" w:semiHidden="0" w:uiPriority="1" w:unhideWhenUsed="0" w:qFormat="1"/>
-    <w:lsdException w:name="Light Shading" w:semiHidden="0" w:uiPriority="60" w:unhideWhenUsed="0"/>
-    <w:lsdException w:name="Light List" w:semiHidden="0" w:uiPriority="61" w:unhideWhenUsed="0"/>
-    <w:lsdException w:name="Light Grid" w:semiHidden="0" w:uiPriority="62" w:unhideWhenUsed="0"/>
-    <w:lsdException w:name="Medium Shading 1" w:semiHidden="0" w:uiPriority="63" w:unhideWhenUsed="0"/>
-    <w:lsdException w:name="Medium Shading 2" w:semiHidden="0" w:uiPriority="64" w:unhideWhenUsed="0"/>
-    <w:lsdException w:name="Medium List 1" w:semiHidden="0" w:uiPriority="65" w:unhideWhenUsed="0"/>
-    <w:lsdException w:name="Medium List 2" w:semiHidden="0" w:uiPriority="66" w:unhideWhenUsed="0"/>
-    <w:lsdException w:name="Medium Grid 1" w:semiHidden="0" w:uiPriority="67" w:unhideWhenUsed="0"/>
-    <w:lsdException w:name="Medium Grid 2" w:semiHidden="0" w:uiPriority="68" w:unhideWhenUsed="0"/>
-    <w:lsdException w:name="Medium Grid 3" w:semiHidden="0" w:uiPriority="69" w:unhideWhenUsed="0"/>
-    <w:lsdException w:name="Dark List" w:semiHidden="0" w:uiPriority="70" w:unhideWhenUsed="0"/>
-    <w:lsdException w:name="Colorful Shading" w:semiHidden="0" w:uiPriority="71" w:unhideWhenUsed="0"/>
-    <w:lsdException w:name="Colorful List" w:semiHidden="0" w:uiPriority="72" w:unhideWhenUsed="0"/>
-    <w:lsdException w:name="Colorful Grid" w:semiHidden="0" w:uiPriority="73" w:unhideWhenUsed="0"/>
-    <w:lsdException w:name="Light Shading Accent 1" w:semiHidden="0" w:uiPriority="60" w:unhideWhenUsed="0"/>
-    <w:lsdException w:name="Light List Accent 1" w:semiHidden="0" w:uiPriority="61" w:unhideWhenUsed="0"/>
-    <w:lsdException w:name="Light Grid Accent 1" w:semiHidden="0" w:uiPriority="62" w:unhideWhenUsed="0"/>
-    <w:lsdException w:name="Medium Shading 1 Accent 1" w:semiHidden="0" w:uiPriority="63" w:unhideWhenUsed="0"/>
-    <w:lsdException w:name="Medium Shading 2 Accent 1" w:semiHidden="0" w:uiPriority="64" w:unhideWhenUsed="0"/>
-    <w:lsdException w:name="Medium List 1 Accent 1" w:semiHidden="0" w:uiPriority="65" w:unhideWhenUsed="0"/>
-    <w:lsdException w:name="Revision" w:unhideWhenUsed="0"/>
-    <w:lsdException w:name="List Paragraph" w:semiHidden="0" w:uiPriority="34" w:unhideWhenUsed="0" w:qFormat="1"/>
-    <w:lsdException w:name="Quote" w:semiHidden="0" w:uiPriority="29" w:unhideWhenUsed="0" w:qFormat="1"/>
-    <w:lsdException w:name="Intense Quote" w:semiHidden="0" w:uiPriority="30" w:unhideWhenUsed="0" w:qFormat="1"/>
-    <w:lsdException w:name="Medium List 2 Accent 1" w:semiHidden="0" w:uiPriority="66" w:unhideWhenUsed="0"/>
-    <w:lsdException w:name="Medium Grid 1 Accent 1" w:semiHidden="0" w:uiPriority="67" w:unhideWhenUsed="0"/>
-    <w:lsdException w:name="Medium Grid 2 Accent 1" w:semiHidden="0" w:uiPriority="68" w:unhideWhenUsed="0"/>
-    <w:lsdException w:name="Medium Grid 3 Accent 1" w:semiHidden="0" w:uiPriority="69" w:unhideWhenUsed="0"/>
-    <w:lsdException w:name="Dark List Accent 1" w:semiHidden="0" w:uiPriority="70" w:unhideWhenUsed="0"/>
-    <w:lsdException w:name="Colorful Shading Accent 1" w:semiHidden="0" w:uiPriority="71" w:unhideWhenUsed="0"/>
-    <w:lsdException w:name="Colorful List Accent 1" w:semiHidden="0" w:uiPriority="72" w:unhideWhenUsed="0"/>
-    <w:lsdException w:name="Colorful Grid Accent 1" w:semiHidden="0" w:uiPriority="73" w:unhideWhenUsed="0"/>
-    <w:lsdException w:name="Light Shading Accent 2" w:semiHidden="0" w:uiPriority="60" w:unhideWhenUsed="0"/>
-    <w:lsdException w:name="Light List Accent 2" w:semiHidden="0" w:uiPriority="61" w:unhideWhenUsed="0"/>
-    <w:lsdException w:name="Light Grid Accent 2" w:semiHidden="0" w:uiPriority="62" w:unhideWhenUsed="0"/>
-    <w:lsdException w:name="Medium Shading 1 Accent 2" w:semiHidden="0" w:uiPriority="63" w:unhideWhenUsed="0"/>
-    <w:lsdException w:name="Medium Shading 2 Accent 2" w:semiHidden="0" w:uiPriority="64" w:unhideWhenUsed="0"/>
-    <w:lsdException w:name="Medium List 1 Accent 2" w:semiHidden="0" w:uiPriority="65" w:unhideWhenUsed="0"/>
-    <w:lsdException w:name="Medium List 2 Accent 2" w:semiHidden="0" w:uiPriority="66" w:unhideWhenUsed="0"/>
-    <w:lsdException w:name="Medium Grid 1 Accent 2" w:semiHidden="0" w:uiPriority="67" w:unhideWhenUsed="0"/>
-    <w:lsdException w:name="Medium Grid 2 Accent 2" w:semiHidden="0" w:uiPriority="68" w:unhideWhenUsed="0"/>
-    <w:lsdException w:name="Medium Grid 3 Accent 2" w:semiHidden="0" w:uiPriority="69" w:unhideWhenUsed="0"/>
-    <w:lsdException w:name="Dark List Accent 2" w:semiHidden="0" w:uiPriority="70" w:unhideWhenUsed="0"/>
-    <w:lsdException w:name="Colorful Shading Accent 2" w:semiHidden="0" w:uiPriority="71" w:unhideWhenUsed="0"/>
-    <w:lsdException w:name="Colorful List Accent 2" w:semiHidden="0" w:uiPriority="72" w:unhideWhenUsed="0"/>
-    <w:lsdException w:name="Colorful Grid Accent 2" w:semiHidden="0" w:uiPriority="73" w:unhideWhenUsed="0"/>
-    <w:lsdException w:name="Light Shading Accent 3" w:semiHidden="0" w:uiPriority="60" w:unhideWhenUsed="0"/>
-    <w:lsdException w:name="Light List Accent 3" w:semiHidden="0" w:uiPriority="61" w:unhideWhenUsed="0"/>
-    <w:lsdException w:name="Light Grid Accent 3" w:semiHidden="0" w:uiPriority="62" w:unhideWhenUsed="0"/>
-    <w:lsdException w:name="Medium Shading 1 Accent 3" w:semiHidden="0" w:uiPriority="63" w:unhideWhenUsed="0"/>
-    <w:lsdException w:name="Medium Shading 2 Accent 3" w:semiHidden="0" w:uiPriority="64" w:unhideWhenUsed="0"/>
-    <w:lsdException w:name="Medium List 1 Accent 3" w:semiHidden="0" w:uiPriority="65" w:unhideWhenUsed="0"/>
-    <w:lsdException w:name="Medium List 2 Accent 3" w:semiHidden="0" w:uiPriority="66" w:unhideWhenUsed="0"/>
-    <w:lsdException w:name="Medium Grid 1 Accent 3" w:semiHidden="0" w:uiPriority="67" w:unhideWhenUsed="0"/>
-    <w:lsdException w:name="Medium Grid 2 Accent 3" w:semiHidden="0" w:uiPriority="68" w:unhideWhenUsed="0"/>
-    <w:lsdException w:name="Medium Grid 3 Accent 3" w:semiHidden="0" w:uiPriority="69" w:unhideWhenUsed="0"/>
-    <w:lsdException w:name="Dark List Accent 3" w:semiHidden="0" w:uiPriority="70" w:unhideWhenUsed="0"/>
-    <w:lsdException w:name="Colorful Shading Accent 3" w:semiHidden="0" w:uiPriority="71" w:unhideWhenUsed="0"/>
-    <w:lsdException w:name="Colorful List Accent 3" w:semiHidden="0" w:uiPriority="72" w:unhideWhenUsed="0"/>
-    <w:lsdException w:name="Colorful Grid Accent 3" w:semiHidden="0" w:uiPriority="73" w:unhideWhenUsed="0"/>
-    <w:lsdException w:name="Light Shading Accent 4" w:semiHidden="0" w:uiPriority="60" w:unhideWhenUsed="0"/>
-    <w:lsdException w:name="Light List Accent 4" w:semiHidden="0" w:uiPriority="61" w:unhideWhenUsed="0"/>
-    <w:lsdException w:name="Light Grid Accent 4" w:semiHidden="0" w:uiPriority="62" w:unhideWhenUsed="0"/>
-    <w:lsdException w:name="Medium Shading 1 Accent 4" w:semiHidden="0" w:uiPriority="63" w:unhideWhenUsed="0"/>
-    <w:lsdException w:name="Medium Shading 2 Accent 4" w:semiHidden="0" w:uiPriority="64" w:unhideWhenUsed="0"/>
-    <w:lsdException w:name="Medium List 1 Accent 4" w:semiHidden="0" w:uiPriority="65" w:unhideWhenUsed="0"/>
-    <w:lsdException w:name="Medium List 2 Accent 4" w:semiHidden="0" w:uiPriority="66" w:unhideWhenUsed="0"/>
-    <w:lsdException w:name="Medium Grid 1 Accent 4" w:semiHidden="0" w:uiPriority="67" w:unhideWhenUsed="0"/>
-    <w:lsdException w:name="Medium Grid 2 Accent 4" w:semiHidden="0" w:uiPriority="68" w:unhideWhenUsed="0"/>
-    <w:lsdException w:name="Medium Grid 3 Accent 4" w:semiHidden="0" w:uiPriority="69" w:unhideWhenUsed="0"/>
-    <w:lsdException w:name="Dark List Accent 4" w:semiHidden="0" w:uiPriority="70" w:unhideWhenUsed="0"/>
-    <w:lsdException w:name="Colorful Shading Accent 4" w:semiHidden="0" w:uiPriority="71" w:unhideWhenUsed="0"/>
-    <w:lsdException w:name="Colorful List Accent 4" w:semiHidden="0" w:uiPriority="72" w:unhideWhenUsed="0"/>
-    <w:lsdException w:name="Colorful Grid Accent 4" w:semiHidden="0" w:uiPriority="73" w:unhideWhenUsed="0"/>
-    <w:lsdException w:name="Light Shading Accent 5" w:semiHidden="0" w:uiPriority="60" w:unhideWhenUsed="0"/>
-    <w:lsdException w:name="Light List Accent 5" w:semiHidden="0" w:uiPriority="61" w:unhideWhenUsed="0"/>
-    <w:lsdException w:name="Light Grid Accent 5" w:semiHidden="0" w:uiPriority="62" w:unhideWhenUsed="0"/>
-    <w:lsdException w:name="Medium Shading 1 Accent 5" w:semiHidden="0" w:uiPriority="63" w:unhideWhenUsed="0"/>
-    <w:lsdException w:name="Medium Shading 2 Accent 5" w:semiHidden="0" w:uiPriority="64" w:unhideWhenUsed="0"/>
-    <w:lsdException w:name="Medium List 1 Accent 5" w:semiHidden="0" w:uiPriority="65" w:unhideWhenUsed="0"/>
-    <w:lsdException w:name="Medium List 2 Accent 5" w:semiHidden="0" w:uiPriority="66" w:unhideWhenUsed="0"/>
-    <w:lsdException w:name="Medium Grid 1 Accent 5" w:semiHidden="0" w:uiPriority="67" w:unhideWhenUsed="0"/>
-    <w:lsdException w:name="Medium Grid 2 Accent 5" w:semiHidden="0" w:uiPriority="68" w:unhideWhenUsed="0"/>
-    <w:lsdException w:name="Medium Grid 3 Accent 5" w:semiHidden="0" w:uiPriority="69" w:unhideWhenUsed="0"/>
-    <w:lsdException w:name="Dark List Accent 5" w:semiHidden="0" w:uiPriority="70" w:unhideWhenUsed="0"/>
-    <w:lsdException w:name="Colorful Shading Accent 5" w:semiHidden="0" w:uiPriority="71" w:unhideWhenUsed="0"/>
-    <w:lsdException w:name="Colorful List Accent 5" w:semiHidden="0" w:uiPriority="72" w:unhideWhenUsed="0"/>
-    <w:lsdException w:name="Colorful Grid Accent 5" w:semiHidden="0" w:uiPriority="73" w:unhideWhenUsed="0"/>
-    <w:lsdException w:name="Light Shading Accent 6" w:semiHidden="0" w:uiPriority="60" w:unhideWhenUsed="0"/>
-    <w:lsdException w:name="Light List Accent 6" w:semiHidden="0" w:uiPriority="61" w:unhideWhenUsed="0"/>
-    <w:lsdException w:name="Light Grid Accent 6" w:semiHidden="0" w:uiPriority="62" w:unhideWhenUsed="0"/>
-    <w:lsdException w:name="Medium Shading 1 Accent 6" w:semiHidden="0" w:uiPriority="63" w:unhideWhenUsed="0"/>
-    <w:lsdException w:name="Medium Shading 2 Accent 6" w:semiHidden="0" w:uiPriority="64" w:unhideWhenUsed="0"/>
-    <w:lsdException w:name="Medium List 1 Accent 6" w:semiHidden="0" w:uiPriority="65" w:unhideWhenUsed="0"/>
-    <w:lsdException w:name="Medium List 2 Accent 6" w:semiHidden="0" w:uiPriority="66" w:unhideWhenUsed="0"/>
-    <w:lsdException w:name="Medium Grid 1 Accent 6" w:semiHidden="0" w:uiPriority="67" w:unhideWhenUsed="0"/>
-    <w:lsdException w:name="Medium Grid 2 Accent 6" w:semiHidden="0" w:uiPriority="68" w:unhideWhenUsed="0"/>
-    <w:lsdException w:name="Medium Grid 3 Accent 6" w:semiHidden="0" w:uiPriority="69" w:unhideWhenUsed="0"/>
-    <w:lsdException w:name="Dark List Accent 6" w:semiHidden="0" w:uiPriority="70" w:unhideWhenUsed="0"/>
-    <w:lsdException w:name="Colorful Shading Accent 6" w:semiHidden="0" w:uiPriority="71" w:unhideWhenUsed="0"/>
-    <w:lsdException w:name="Colorful List Accent 6" w:semiHidden="0" w:uiPriority="72" w:unhideWhenUsed="0"/>
-    <w:lsdException w:name="Colorful Grid Accent 6" w:semiHidden="0" w:uiPriority="73" w:unhideWhenUsed="0"/>
-    <w:lsdException w:name="Subtle Emphasis" w:semiHidden="0" w:uiPriority="19" w:unhideWhenUsed="0" w:qFormat="1"/>
-    <w:lsdException w:name="Intense Emphasis" w:semiHidden="0" w:uiPriority="21" w:unhideWhenUsed="0" w:qFormat="1"/>
-    <w:lsdException w:name="Subtle Reference" w:semiHidden="0" w:uiPriority="31" w:unhideWhenUsed="0" w:qFormat="1"/>
-    <w:lsdException w:name="Intense Reference" w:semiHidden="0" w:uiPriority="32" w:unhideWhenUsed="0" w:qFormat="1"/>
-    <w:lsdException w:name="Book Title" w:semiHidden="0" w:uiPriority="33" w:unhideWhenUsed="0" w:qFormat="1"/>
-    <w:lsdException w:name="Bibliography" w:uiPriority="37"/>
-    <w:lsdException w:name="TOC Heading" w:uiPriority="39" w:qFormat="1"/>
-  </w:latentStyles>
-  <w:style w:type="paragraph" w:default="1" w:styleId="Normal">
-    <w:name w:val="Normal"/>
-    <w:qFormat/>
-  </w:style>
-  <w:style w:type="character" w:default="1" w:styleId="DefaultParagraphFont">
-    <w:name w:val="Default Paragraph Font"/>
-    <w:uiPriority w:val="1"/>
-    <w:semiHidden/>
-    <w:unhideWhenUsed/>
-  </w:style>
-  <w:style w:type="table" w:default="1" w:styleId="TableNormal">
-    <w:name w:val="Normal Table"/>
-    <w:uiPriority w:val="99"/>
-    <w:semiHidden/>
-    <w:unhideWhenUsed/>
-    <w:tblPr>
-      <w:tblInd w:w="0" w:type="dxa"/>
-      <w:tblCellMar>
-        <w:top w:w="0" w:type="dxa"/>
-        <w:left w:w="108" w:type="dxa"/>
-        <w:bottom w:w="0" w:type="dxa"/>
-        <w:right w:w="108" w:type="dxa"/>
-      </w:tblCellMar>
-    </w:tblPr>
-  </w:style>
-  <w:style w:type="numbering" w:default="1" w:styleId="NoList">
-    <w:name w:val="No List"/>
-    <w:uiPriority w:val="99"/>
-    <w:semiHidden/>
-    <w:unhideWhenUsed/>
-  </w:style>
-  <w:style w:type="character" w:styleId="PlaceholderText">
-    <w:name w:val="Placeholder Text"/>
-    <w:basedOn w:val="DefaultParagraphFont"/>
-    <w:uiPriority w:val="99"/>
-    <w:semiHidden/>
-    <w:rsid w:val="00050906"/>
-    <w:rPr>
-      <w:color w:val="808080"/>
-    </w:rPr>
-  </w:style>
-  <w:style w:type="paragraph" w:styleId="ListParagraph">
-    <w:name w:val="List Paragraph"/>
-    <w:basedOn w:val="Normal"/>
-    <w:uiPriority w:val="34"/>
-    <w:qFormat/>
-    <w:rsid w:val="00704661"/>
-    <w:pPr>
-      <w:ind w:left="720"/>
-      <w:contextualSpacing/>
-    </w:pPr>
-  </w:style>
-  <w:style w:type="table" w:styleId="TableGrid">
-    <w:name w:val="Table Grid"/>
-    <w:basedOn w:val="TableNormal"/>
-    <w:uiPriority w:val="39"/>
-    <w:rsid w:val="00487D05"/>
-    <w:pPr>
-      <w:spacing w:after="0" w:line="240" w:lineRule="auto"/>
-      <w:jc w:val="both"/>
-    </w:pPr>
-    <w:tblPr>
-      <w:tblBorders>
-        <w:top w:val="single" w:sz="4" w:space="0" w:color="auto"/>
-        <w:left w:val="single" w:sz="4" w:space="0" w:color="auto"/>
-        <w:bottom w:val="single" w:sz="4" w:space="0" w:color="auto"/>
-        <w:right w:val="single" w:sz="4" w:space="0" w:color="auto"/>
-        <w:insideH w:val="single" w:sz="4" w:space="0" w:color="auto"/>
-        <w:insideV w:val="single" w:sz="4" w:space="0" w:color="auto"/>
-      </w:tblBorders>
-    </w:tblPr>
-  </w:style>
-  <w:style w:type="paragraph" w:styleId="Header">
-    <w:name w:val="header"/>
-    <w:basedOn w:val="Normal"/>
-    <w:link w:val="HeaderChar"/>
-    <w:uiPriority w:val="99"/>
-    <w:unhideWhenUsed/>
-    <w:rsid w:val="006D1C5F"/>
-    <w:pPr>
-      <w:tabs>
-        <w:tab w:val="center" w:pos="4703"/>
-        <w:tab w:val="right" w:pos="9406"/>
-      </w:tabs>
-      <w:spacing w:after="0" w:line="240" w:lineRule="auto"/>
-    </w:pPr>
-  </w:style>
-  <w:style w:type="character" w:customStyle="1" w:styleId="HeaderChar">
-    <w:name w:val="Header Char"/>
-    <w:basedOn w:val="DefaultParagraphFont"/>
-    <w:link w:val="Header"/>
-    <w:uiPriority w:val="99"/>
-    <w:rsid w:val="006D1C5F"/>
-  </w:style>
-  <w:style w:type="paragraph" w:styleId="Footer">
-    <w:name w:val="footer"/>
-    <w:basedOn w:val="Normal"/>
-    <w:link w:val="FooterChar"/>
-    <w:uiPriority w:val="99"/>
-    <w:unhideWhenUsed/>
-    <w:rsid w:val="006D1C5F"/>
-    <w:pPr>
-      <w:tabs>
-        <w:tab w:val="center" w:pos="4703"/>
-        <w:tab w:val="right" w:pos="9406"/>
-      </w:tabs>
-      <w:spacing w:after="0" w:line="240" w:lineRule="auto"/>
-    </w:pPr>
-  </w:style>
-  <w:style w:type="character" w:customStyle="1" w:styleId="FooterChar">
-    <w:name w:val="Footer Char"/>
-    <w:basedOn w:val="DefaultParagraphFont"/>
-    <w:link w:val="Footer"/>
-    <w:uiPriority w:val="99"/>
-    <w:rsid w:val="006D1C5F"/>
-  </w:style>
-  <w:style w:type="paragraph" w:styleId="BalloonText">
-    <w:name w:val="Balloon Text"/>
-    <w:basedOn w:val="Normal"/>
-    <w:link w:val="BalloonTextChar"/>
-    <w:uiPriority w:val="99"/>
-    <w:semiHidden/>
-    <w:unhideWhenUsed/>
-    <w:rsid w:val="00AA7F8B"/>
-    <w:pPr>
-      <w:spacing w:after="0" w:line="240" w:lineRule="auto"/>
-    </w:pPr>
-    <w:rPr>
-      <w:rFonts w:ascii="Tahoma" w:hAnsi="Tahoma" w:cs="Tahoma"/>
-      <w:sz w:val="16"/>
-      <w:szCs w:val="16"/>
-    </w:rPr>
-  </w:style>
-  <w:style w:type="character" w:customStyle="1" w:styleId="BalloonTextChar">
-    <w:name w:val="Balloon Text Char"/>
-    <w:basedOn w:val="DefaultParagraphFont"/>
-    <w:link w:val="BalloonText"/>
-    <w:uiPriority w:val="99"/>
-    <w:semiHidden/>
-    <w:rsid w:val="00AA7F8B"/>
-    <w:rPr>
-      <w:rFonts w:ascii="Tahoma" w:hAnsi="Tahoma" w:cs="Tahoma"/>
-      <w:sz w:val="16"/>
-      <w:szCs w:val="16"/>
-    </w:rPr>
-  </w:style>
-  <w:style w:type="character" w:styleId="CommentReference">
-    <w:name w:val="annotation reference"/>
-    <w:basedOn w:val="DefaultParagraphFont"/>
-    <w:uiPriority w:val="99"/>
-    <w:semiHidden/>
-    <w:unhideWhenUsed/>
-    <w:rsid w:val="008F5E19"/>
-    <w:rPr>
-      <w:sz w:val="16"/>
-      <w:szCs w:val="16"/>
-    </w:rPr>
-  </w:style>
-  <w:style w:type="paragraph" w:styleId="CommentText">
-    <w:name w:val="annotation text"/>
-    <w:basedOn w:val="Normal"/>
-    <w:link w:val="CommentTextChar"/>
-    <w:uiPriority w:val="99"/>
-    <w:semiHidden/>
-    <w:unhideWhenUsed/>
-    <w:rsid w:val="008F5E19"/>
-    <w:pPr>
-      <w:spacing w:line="240" w:lineRule="auto"/>
-    </w:pPr>
-    <w:rPr>
-      <w:sz w:val="20"/>
-      <w:szCs w:val="20"/>
-    </w:rPr>
-  </w:style>
-  <w:style w:type="character" w:customStyle="1" w:styleId="CommentTextChar">
-    <w:name w:val="Comment Text Char"/>
-    <w:basedOn w:val="DefaultParagraphFont"/>
-    <w:link w:val="CommentText"/>
-    <w:uiPriority w:val="99"/>
-    <w:semiHidden/>
-    <w:rsid w:val="008F5E19"/>
-    <w:rPr>
-      <w:sz w:val="20"/>
-      <w:szCs w:val="20"/>
-    </w:rPr>
-  </w:style>
-  <w:style w:type="paragraph" w:styleId="CommentSubject">
-    <w:name w:val="annotation subject"/>
-    <w:basedOn w:val="CommentText"/>
-    <w:next w:val="CommentText"/>
-    <w:link w:val="CommentSubjectChar"/>
-    <w:uiPriority w:val="99"/>
-    <w:semiHidden/>
-    <w:unhideWhenUsed/>
-    <w:rsid w:val="008F5E19"/>
-    <w:rPr>
-      <w:b/>
-      <w:bCs/>
-    </w:rPr>
-  </w:style>
-  <w:style w:type="character" w:customStyle="1" w:styleId="CommentSubjectChar">
-    <w:name w:val="Comment Subject Char"/>
-    <w:basedOn w:val="CommentTextChar"/>
-    <w:link w:val="CommentSubject"/>
+  <w:style w:type="character" w:customStyle="1" w:styleId="af0">
+    <w:name w:val="Предмет на коментар Знак"/>
+    <w:basedOn w:val="ae"/>
+    <w:link w:val="af"/>
     <w:uiPriority w:val="99"/>
     <w:semiHidden/>
     <w:rsid w:val="008F5E19"/>
@@ -4042,7 +4039,7 @@
   <a:extraClrSchemeLst/>
   <a:extLst>
     <a:ext uri="{05A4C25C-085E-4340-85A3-A5531E510DB2}">
-      <thm15:themeFamily xmlns:thm15="http://schemas.microsoft.com/office/thememl/2012/main" xmlns="" name="Office Theme" id="{62F939B6-93AF-4DB8-9C6B-D6C7DFDC589F}" vid="{4A3C46E8-61CC-4603-A589-7422A47A8E4A}"/>
+      <thm15:themeFamily xmlns:thm15="http://schemas.microsoft.com/office/thememl/2012/main" name="Office Theme" id="{62F939B6-93AF-4DB8-9C6B-D6C7DFDC589F}" vid="{4A3C46E8-61CC-4603-A589-7422A47A8E4A}"/>
     </a:ext>
   </a:extLst>
 </a:theme>

</xml_diff>

<commit_message>
More updates to official version
</commit_message>
<xml_diff>
--- a/internship/statement/internship_statement.docx
+++ b/internship/statement/internship_statement.docx
@@ -8,14 +8,23 @@
         <w:spacing w:after="60" w:line="264" w:lineRule="auto"/>
         <w:jc w:val="both"/>
         <w:rPr>
+          <w:rFonts w:ascii="Times New Roman" w:hAnsi="Times New Roman" w:cs="Times New Roman"/>
+          <w:sz w:val="24"/>
+          <w:szCs w:val="24"/>
+          <w:lang w:val="bg-BG"/>
+        </w:rPr>
+      </w:pPr>
+      <w:proofErr w:type="spellStart"/>
+      <w:r>
+        <w:rPr>
           <w:rFonts w:ascii="Times New Roman" w:eastAsia="Times New Roman" w:hAnsi="Times New Roman" w:cs="Times New Roman"/>
           <w:b/>
           <w:sz w:val="28"/>
           <w:szCs w:val="28"/>
-          <w:lang w:val="bg-BG"/>
-        </w:rPr>
-      </w:pPr>
-      <w:proofErr w:type="spellStart"/>
+        </w:rPr>
+        <w:t>Задача</w:t>
+      </w:r>
+      <w:proofErr w:type="spellEnd"/>
       <w:r>
         <w:rPr>
           <w:rFonts w:ascii="Times New Roman" w:eastAsia="Times New Roman" w:hAnsi="Times New Roman" w:cs="Times New Roman"/>
@@ -23,17 +32,17 @@
           <w:sz w:val="28"/>
           <w:szCs w:val="28"/>
         </w:rPr>
-        <w:t>Задача</w:t>
-      </w:r>
-      <w:proofErr w:type="spellEnd"/>
+        <w:t xml:space="preserve"> C</w:t>
+      </w:r>
       <w:r>
         <w:rPr>
           <w:rFonts w:ascii="Times New Roman" w:eastAsia="Times New Roman" w:hAnsi="Times New Roman" w:cs="Times New Roman"/>
           <w:b/>
           <w:sz w:val="28"/>
           <w:szCs w:val="28"/>
-        </w:rPr>
-        <w:t xml:space="preserve"> C</w:t>
+          <w:lang w:val="bg-BG"/>
+        </w:rPr>
+        <w:t>К3.</w:t>
       </w:r>
       <w:r>
         <w:rPr>
@@ -41,9 +50,8 @@
           <w:b/>
           <w:sz w:val="28"/>
           <w:szCs w:val="28"/>
-          <w:lang w:val="bg-BG"/>
-        </w:rPr>
-        <w:t>К3.</w:t>
+        </w:rPr>
+        <w:t xml:space="preserve"> </w:t>
       </w:r>
       <w:r>
         <w:rPr>
@@ -51,60 +59,9 @@
           <w:b/>
           <w:sz w:val="28"/>
           <w:szCs w:val="28"/>
-        </w:rPr>
-        <w:t xml:space="preserve"> </w:t>
-      </w:r>
-      <w:r>
-        <w:rPr>
-          <w:rFonts w:ascii="Times New Roman" w:eastAsia="Times New Roman" w:hAnsi="Times New Roman" w:cs="Times New Roman"/>
-          <w:b/>
-          <w:sz w:val="28"/>
-          <w:szCs w:val="28"/>
           <w:lang w:val="bg-BG"/>
         </w:rPr>
         <w:t>СТАЖ</w:t>
-      </w:r>
-    </w:p>
-    <w:p>
-      <w:pPr>
-        <w:spacing w:after="0" w:line="240" w:lineRule="auto"/>
-        <w:jc w:val="right"/>
-        <w:rPr>
-          <w:rFonts w:ascii="Times New Roman" w:hAnsi="Times New Roman" w:cs="Times New Roman"/>
-          <w:sz w:val="24"/>
-          <w:szCs w:val="24"/>
-          <w:lang w:val="bg-BG"/>
-        </w:rPr>
-      </w:pPr>
-      <w:proofErr w:type="spellStart"/>
-      <w:r>
-        <w:rPr>
-          <w:rFonts w:ascii="Times New Roman" w:eastAsia="Times New Roman" w:hAnsi="Times New Roman" w:cs="Times New Roman"/>
-          <w:b/>
-          <w:sz w:val="24"/>
-          <w:szCs w:val="24"/>
-        </w:rPr>
-        <w:t>Автор</w:t>
-      </w:r>
-      <w:proofErr w:type="spellEnd"/>
-      <w:r>
-        <w:rPr>
-          <w:rFonts w:ascii="Times New Roman" w:eastAsia="Times New Roman" w:hAnsi="Times New Roman" w:cs="Times New Roman"/>
-          <w:b/>
-          <w:sz w:val="24"/>
-          <w:szCs w:val="24"/>
-        </w:rPr>
-        <w:t xml:space="preserve">: </w:t>
-      </w:r>
-      <w:r>
-        <w:rPr>
-          <w:rFonts w:ascii="Times New Roman" w:eastAsia="Times New Roman" w:hAnsi="Times New Roman" w:cs="Times New Roman"/>
-          <w:b/>
-          <w:sz w:val="24"/>
-          <w:szCs w:val="24"/>
-          <w:lang w:val="bg-BG"/>
-        </w:rPr>
-        <w:t>Емил Инджев</w:t>
       </w:r>
     </w:p>
     <w:p>
@@ -1112,27 +1069,7 @@
           <w:szCs w:val="24"/>
           <w:lang w:val="bg-BG"/>
         </w:rPr>
-        <w:t xml:space="preserve"> – началния месец, кр</w:t>
-      </w:r>
-      <w:proofErr w:type="spellStart"/>
-      <w:r>
-        <w:rPr>
-          <w:rFonts w:ascii="Times New Roman" w:eastAsiaTheme="minorEastAsia" w:hAnsi="Times New Roman" w:cs="Times New Roman"/>
-          <w:sz w:val="24"/>
-          <w:szCs w:val="24"/>
-          <w:lang w:val="bg-BG"/>
-        </w:rPr>
-        <w:t>айния</w:t>
-      </w:r>
-      <w:proofErr w:type="spellEnd"/>
-      <w:r>
-        <w:rPr>
-          <w:rFonts w:ascii="Times New Roman" w:eastAsiaTheme="minorEastAsia" w:hAnsi="Times New Roman" w:cs="Times New Roman"/>
-          <w:sz w:val="24"/>
-          <w:szCs w:val="24"/>
-          <w:lang w:val="bg-BG"/>
-        </w:rPr>
-        <w:t xml:space="preserve"> месец и цената на </w:t>
+        <w:t xml:space="preserve"> – началния месец, крайния месец и цената на </w:t>
       </w:r>
       <m:oMath>
         <m:r>
@@ -3310,7 +3247,7 @@
     <w:lsdException w:name="Table Web 2" w:semiHidden="1" w:unhideWhenUsed="1"/>
     <w:lsdException w:name="Table Web 3" w:semiHidden="1" w:unhideWhenUsed="1"/>
     <w:lsdException w:name="Balloon Text" w:semiHidden="1" w:unhideWhenUsed="1"/>
-    <w:lsdException w:name="Table Grid" w:semiHidden="1" w:uiPriority="39" w:unhideWhenUsed="1"/>
+    <w:lsdException w:name="Table Grid" w:uiPriority="39"/>
     <w:lsdException w:name="Table Theme" w:semiHidden="1" w:unhideWhenUsed="1"/>
     <w:lsdException w:name="Placeholder Text" w:semiHidden="1"/>
     <w:lsdException w:name="No Spacing" w:uiPriority="1" w:qFormat="1"/>

</xml_diff>